<commit_message>
REPORTGEN-1070: update application generic templates
</commit_message>
<xml_diff>
--- a/CastReporting.Reporting.Core/Templates/Application/Component library/Generic Graph Definition.docx
+++ b/CastReporting.Reporting.Core/Templates/Application/Component library/Generic Graph Definition.docx
@@ -1,6 +1,6 @@
 
 <file path=word/document.xml><?xml version="1.0" encoding="utf-8"?>
-<w:document xmlns:wpc="http://schemas.microsoft.com/office/word/2010/wordprocessingCanvas" xmlns:cx="http://schemas.microsoft.com/office/drawing/2014/chartex" xmlns:cx1="http://schemas.microsoft.com/office/drawing/2015/9/8/chartex" xmlns:cx2="http://schemas.microsoft.com/office/drawing/2015/10/21/chartex" xmlns:cx3="http://schemas.microsoft.com/office/drawing/2016/5/9/chartex" xmlns:cx4="http://schemas.microsoft.com/office/drawing/2016/5/10/chartex" xmlns:cx5="http://schemas.microsoft.com/office/drawing/2016/5/11/chartex" xmlns:cx6="http://schemas.microsoft.com/office/drawing/2016/5/12/chartex" xmlns:cx7="http://schemas.microsoft.com/office/drawing/2016/5/13/chartex" xmlns:cx8="http://schemas.microsoft.com/office/drawing/2016/5/14/chartex" xmlns:mc="http://schemas.openxmlformats.org/markup-compatibility/2006" xmlns:aink="http://schemas.microsoft.com/office/drawing/2016/ink" xmlns:am3d="http://schemas.microsoft.com/office/drawing/2017/model3d" xmlns:o="urn:schemas-microsoft-com:office:office" xmlns:r="http://schemas.openxmlformats.org/officeDocument/2006/relationships" xmlns:m="http://schemas.openxmlformats.org/officeDocument/2006/math" xmlns:v="urn:schemas-microsoft-com:vml" xmlns:wp14="http://schemas.microsoft.com/office/word/2010/wordprocessingDrawing" xmlns:wp="http://schemas.openxmlformats.org/drawingml/2006/wordprocessingDrawing" xmlns:w10="urn:schemas-microsoft-com:office:word" xmlns:w="http://schemas.openxmlformats.org/wordprocessingml/2006/main" xmlns:w14="http://schemas.microsoft.com/office/word/2010/wordml" xmlns:w15="http://schemas.microsoft.com/office/word/2012/wordml" xmlns:w16cid="http://schemas.microsoft.com/office/word/2016/wordml/cid" xmlns:w16se="http://schemas.microsoft.com/office/word/2015/wordml/symex" xmlns:wpg="http://schemas.microsoft.com/office/word/2010/wordprocessingGroup" xmlns:wpi="http://schemas.microsoft.com/office/word/2010/wordprocessingInk" xmlns:wne="http://schemas.microsoft.com/office/word/2006/wordml" xmlns:wps="http://schemas.microsoft.com/office/word/2010/wordprocessingShape" mc:Ignorable="w14 w15 w16se w16cid wp14">
+<w:document xmlns:wpc="http://schemas.microsoft.com/office/word/2010/wordprocessingCanvas" xmlns:cx="http://schemas.microsoft.com/office/drawing/2014/chartex" xmlns:cx1="http://schemas.microsoft.com/office/drawing/2015/9/8/chartex" xmlns:cx2="http://schemas.microsoft.com/office/drawing/2015/10/21/chartex" xmlns:cx3="http://schemas.microsoft.com/office/drawing/2016/5/9/chartex" xmlns:cx4="http://schemas.microsoft.com/office/drawing/2016/5/10/chartex" xmlns:cx5="http://schemas.microsoft.com/office/drawing/2016/5/11/chartex" xmlns:cx6="http://schemas.microsoft.com/office/drawing/2016/5/12/chartex" xmlns:cx7="http://schemas.microsoft.com/office/drawing/2016/5/13/chartex" xmlns:cx8="http://schemas.microsoft.com/office/drawing/2016/5/14/chartex" xmlns:mc="http://schemas.openxmlformats.org/markup-compatibility/2006" xmlns:aink="http://schemas.microsoft.com/office/drawing/2016/ink" xmlns:am3d="http://schemas.microsoft.com/office/drawing/2017/model3d" xmlns:o="urn:schemas-microsoft-com:office:office" xmlns:r="http://schemas.openxmlformats.org/officeDocument/2006/relationships" xmlns:m="http://schemas.openxmlformats.org/officeDocument/2006/math" xmlns:v="urn:schemas-microsoft-com:vml" xmlns:wp14="http://schemas.microsoft.com/office/word/2010/wordprocessingDrawing" xmlns:wp="http://schemas.openxmlformats.org/drawingml/2006/wordprocessingDrawing" xmlns:w10="urn:schemas-microsoft-com:office:word" xmlns:w="http://schemas.openxmlformats.org/wordprocessingml/2006/main" xmlns:w14="http://schemas.microsoft.com/office/word/2010/wordml" xmlns:w15="http://schemas.microsoft.com/office/word/2012/wordml" xmlns:w16cex="http://schemas.microsoft.com/office/word/2018/wordml/cex" xmlns:w16cid="http://schemas.microsoft.com/office/word/2016/wordml/cid" xmlns:w16="http://schemas.microsoft.com/office/word/2018/wordml" xmlns:w16sdtdh="http://schemas.microsoft.com/office/word/2020/wordml/sdtdatahash" xmlns:w16se="http://schemas.microsoft.com/office/word/2015/wordml/symex" xmlns:wpg="http://schemas.microsoft.com/office/word/2010/wordprocessingGroup" xmlns:wpi="http://schemas.microsoft.com/office/word/2010/wordprocessingInk" xmlns:wne="http://schemas.microsoft.com/office/word/2006/wordml" xmlns:wps="http://schemas.microsoft.com/office/word/2010/wordprocessingShape" mc:Ignorable="w14 w15 w16se w16cid w16 w16cex w16sdtdh wp14">
   <w:body>
     <w:p>
       <w:pPr>
@@ -114,7 +114,7 @@
     <w:p>
       <w:pPr>
         <w:pStyle w:val="functionnalTab"/>
-        <w:ind w:firstLine="620"/>
+        <w:ind w:hanging="10"/>
         <w:rPr>
           <w:rFonts w:ascii="Open Sans" w:hAnsi="Open Sans" w:cs="Open Sans"/>
           <w:color w:val="4F81BD" w:themeColor="accent1"/>
@@ -165,7 +165,7 @@
     <w:p>
       <w:pPr>
         <w:pStyle w:val="functionnalTab"/>
-        <w:ind w:left="720"/>
+        <w:ind w:left="0"/>
         <w:rPr>
           <w:rFonts w:ascii="Open Sans" w:hAnsi="Open Sans" w:cs="Open Sans"/>
           <w:color w:val="4F81BD" w:themeColor="accent1"/>
@@ -820,7 +820,7 @@
     <w:p>
       <w:pPr>
         <w:pStyle w:val="functionnalTab"/>
-        <w:ind w:left="720"/>
+        <w:ind w:left="0"/>
         <w:rPr>
           <w:rFonts w:ascii="Open Sans" w:hAnsi="Open Sans" w:cs="Open Sans"/>
           <w:color w:val="4F81BD" w:themeColor="accent1"/>
@@ -1186,12 +1186,14 @@
                             <w:pPr>
                               <w:jc w:val="center"/>
                               <w:rPr>
+                                <w:strike/>
                                 <w:sz w:val="14"/>
                                 <w:lang w:val="fr-FR"/>
                               </w:rPr>
                             </w:pPr>
                             <w:r>
                               <w:rPr>
+                                <w:strike/>
                                 <w:sz w:val="14"/>
                                 <w:lang w:val="fr-FR"/>
                               </w:rPr>
@@ -1220,19 +1222,21 @@
           </mc:Choice>
           <mc:Fallback>
             <w:pict>
-              <v:roundrect w14:anchorId="2B3E6F51" id="Rectangle: Rounded Corners 12" o:spid="_x0000_s1033" style="position:absolute;left:0;text-align:left;margin-left:305.7pt;margin-top:36.7pt;width:68.6pt;height:12.25pt;z-index:251676672;visibility:visible;mso-wrap-style:square;mso-width-percent:0;mso-height-percent:0;mso-wrap-distance-left:9pt;mso-wrap-distance-top:0;mso-wrap-distance-right:9pt;mso-wrap-distance-bottom:0;mso-position-horizontal:absolute;mso-position-horizontal-relative:text;mso-position-vertical:absolute;mso-position-vertical-relative:text;mso-width-percent:0;mso-height-percent:0;mso-width-relative:margin;mso-height-relative:margin;v-text-anchor:middle" arcsize="10923f" o:gfxdata="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" fillcolor="#4f81bd [3204]" stroked="f" strokeweight="2pt">
+              <v:roundrect w14:anchorId="2B3E6F51" id="Rectangle: Rounded Corners 12" o:spid="_x0000_s1033" style="position:absolute;margin-left:305.7pt;margin-top:36.7pt;width:68.6pt;height:12.25pt;z-index:251676672;visibility:visible;mso-wrap-style:square;mso-width-percent:0;mso-height-percent:0;mso-wrap-distance-left:9pt;mso-wrap-distance-top:0;mso-wrap-distance-right:9pt;mso-wrap-distance-bottom:0;mso-position-horizontal:absolute;mso-position-horizontal-relative:text;mso-position-vertical:absolute;mso-position-vertical-relative:text;mso-width-percent:0;mso-height-percent:0;mso-width-relative:margin;mso-height-relative:margin;v-text-anchor:middle" arcsize="10923f" o:gfxdata="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" fillcolor="#4f81bd [3204]" stroked="f" strokeweight="2pt">
                 <v:textbox inset=",0,,0">
                   <w:txbxContent>
                     <w:p>
                       <w:pPr>
                         <w:jc w:val="center"/>
                         <w:rPr>
+                          <w:strike/>
                           <w:sz w:val="14"/>
                           <w:lang w:val="fr-FR"/>
                         </w:rPr>
                       </w:pPr>
                       <w:r>
                         <w:rPr>
+                          <w:strike/>
                           <w:sz w:val="14"/>
                           <w:lang w:val="fr-FR"/>
                         </w:rPr>
@@ -2537,7 +2541,7 @@
     <w:p>
       <w:pPr>
         <w:pStyle w:val="functionnalTab"/>
-        <w:ind w:left="720"/>
+        <w:ind w:left="0"/>
         <w:rPr>
           <w:rFonts w:ascii="Open Sans" w:hAnsi="Open Sans" w:cs="Open Sans"/>
           <w:color w:val="F79646" w:themeColor="accent6"/>
@@ -2817,7 +2821,7 @@
     <w:p>
       <w:pPr>
         <w:pStyle w:val="functionnalTab"/>
-        <w:ind w:left="720"/>
+        <w:ind w:left="0"/>
         <w:rPr>
           <w:rFonts w:ascii="Open Sans" w:hAnsi="Open Sans" w:cs="Open Sans"/>
           <w:color w:val="F79646" w:themeColor="accent6"/>
@@ -3097,7 +3101,7 @@
     <w:p>
       <w:pPr>
         <w:pStyle w:val="functionnalTab"/>
-        <w:ind w:left="720"/>
+        <w:ind w:left="0"/>
         <w:rPr>
           <w:rFonts w:ascii="Open Sans" w:hAnsi="Open Sans" w:cs="Open Sans"/>
           <w:color w:val="F79646" w:themeColor="accent6"/>
@@ -3636,7 +3640,7 @@
     <w:p>
       <w:pPr>
         <w:pStyle w:val="functionnalTab"/>
-        <w:ind w:left="720"/>
+        <w:ind w:left="0"/>
         <w:rPr>
           <w:rFonts w:ascii="Open Sans" w:hAnsi="Open Sans" w:cs="Open Sans"/>
           <w:color w:val="FF0000"/>
@@ -3654,7 +3658,7 @@
         <mc:AlternateContent>
           <mc:Choice Requires="wps">
             <w:drawing>
-              <wp:anchor distT="0" distB="0" distL="114300" distR="114300" simplePos="0" relativeHeight="251700224" behindDoc="0" locked="0" layoutInCell="1" allowOverlap="1" wp14:anchorId="34832774" wp14:editId="268D5154">
+              <wp:anchor distT="0" distB="0" distL="114300" distR="114300" simplePos="0" relativeHeight="251700224" behindDoc="0" locked="0" layoutInCell="1" allowOverlap="1" wp14:anchorId="34832774" wp14:editId="4F4E5225">
                 <wp:simplePos x="0" y="0"/>
                 <wp:positionH relativeFrom="column">
                   <wp:posOffset>2194560</wp:posOffset>
@@ -3742,7 +3746,7 @@
           </mc:Choice>
           <mc:Fallback>
             <w:pict>
-              <v:roundrect w14:anchorId="34832774" id="Rectangle: Rounded Corners 26" o:spid="_x0000_s1052" style="position:absolute;left:0;text-align:left;margin-left:172.8pt;margin-top:1.4pt;width:46.8pt;height:12.25pt;z-index:251700224;visibility:visible;mso-wrap-style:square;mso-width-percent:0;mso-height-percent:0;mso-wrap-distance-left:9pt;mso-wrap-distance-top:0;mso-wrap-distance-right:9pt;mso-wrap-distance-bottom:0;mso-position-horizontal:absolute;mso-position-horizontal-relative:text;mso-position-vertical:absolute;mso-position-vertical-relative:text;mso-width-percent:0;mso-height-percent:0;mso-width-relative:margin;mso-height-relative:margin;v-text-anchor:middle" arcsize="10923f" o:gfxdata="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" fillcolor="red" stroked="f" strokeweight="2pt">
+              <v:roundrect w14:anchorId="34832774" id="Rectangle: Rounded Corners 26" o:spid="_x0000_s1052" style="position:absolute;margin-left:172.8pt;margin-top:1.4pt;width:46.8pt;height:12.25pt;z-index:251700224;visibility:visible;mso-wrap-style:square;mso-width-percent:0;mso-height-percent:0;mso-wrap-distance-left:9pt;mso-wrap-distance-top:0;mso-wrap-distance-right:9pt;mso-wrap-distance-bottom:0;mso-position-horizontal:absolute;mso-position-horizontal-relative:text;mso-position-vertical:absolute;mso-position-vertical-relative:text;mso-width-percent:0;mso-height-percent:0;mso-width-relative:margin;mso-height-relative:margin;v-text-anchor:middle" arcsize="10923f" o:gfxdata="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" fillcolor="red" stroked="f" strokeweight="2pt">
                 <v:textbox inset=",0,,0">
                   <w:txbxContent>
                     <w:p>
@@ -3779,7 +3783,7 @@
         <mc:AlternateContent>
           <mc:Choice Requires="wps">
             <w:drawing>
-              <wp:anchor distT="0" distB="0" distL="114300" distR="114300" simplePos="0" relativeHeight="251701248" behindDoc="0" locked="0" layoutInCell="1" allowOverlap="1" wp14:anchorId="1675C23C" wp14:editId="3EA92C8C">
+              <wp:anchor distT="0" distB="0" distL="114300" distR="114300" simplePos="0" relativeHeight="251701248" behindDoc="0" locked="0" layoutInCell="1" allowOverlap="1" wp14:anchorId="1675C23C" wp14:editId="0AB2471C">
                 <wp:simplePos x="0" y="0"/>
                 <wp:positionH relativeFrom="column">
                   <wp:posOffset>4163060</wp:posOffset>
@@ -3867,7 +3871,7 @@
           </mc:Choice>
           <mc:Fallback>
             <w:pict>
-              <v:roundrect w14:anchorId="1675C23C" id="Rectangle: Rounded Corners 27" o:spid="_x0000_s1053" style="position:absolute;left:0;text-align:left;margin-left:327.8pt;margin-top:1.4pt;width:39.6pt;height:12.25pt;z-index:251701248;visibility:visible;mso-wrap-style:square;mso-width-percent:0;mso-height-percent:0;mso-wrap-distance-left:9pt;mso-wrap-distance-top:0;mso-wrap-distance-right:9pt;mso-wrap-distance-bottom:0;mso-position-horizontal:absolute;mso-position-horizontal-relative:text;mso-position-vertical:absolute;mso-position-vertical-relative:text;mso-width-percent:0;mso-height-percent:0;mso-width-relative:margin;mso-height-relative:margin;v-text-anchor:middle" arcsize="10923f" o:gfxdata="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" fillcolor="red" stroked="f" strokeweight="2pt">
+              <v:roundrect w14:anchorId="1675C23C" id="Rectangle: Rounded Corners 27" o:spid="_x0000_s1053" style="position:absolute;margin-left:327.8pt;margin-top:1.4pt;width:39.6pt;height:12.25pt;z-index:251701248;visibility:visible;mso-wrap-style:square;mso-width-percent:0;mso-height-percent:0;mso-wrap-distance-left:9pt;mso-wrap-distance-top:0;mso-wrap-distance-right:9pt;mso-wrap-distance-bottom:0;mso-position-horizontal:absolute;mso-position-horizontal-relative:text;mso-position-vertical:absolute;mso-position-vertical-relative:text;mso-width-percent:0;mso-height-percent:0;mso-width-relative:margin;mso-height-relative:margin;v-text-anchor:middle" arcsize="10923f" o:gfxdata="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" fillcolor="red" stroked="f" strokeweight="2pt">
                 <v:textbox inset=",0,,0">
                   <w:txbxContent>
                     <w:p>
@@ -3904,7 +3908,7 @@
         <mc:AlternateContent>
           <mc:Choice Requires="wps">
             <w:drawing>
-              <wp:anchor distT="0" distB="0" distL="114300" distR="114300" simplePos="0" relativeHeight="251702272" behindDoc="0" locked="0" layoutInCell="1" allowOverlap="1" wp14:anchorId="7B1ECBE6" wp14:editId="67813CF9">
+              <wp:anchor distT="0" distB="0" distL="114300" distR="114300" simplePos="0" relativeHeight="251702272" behindDoc="0" locked="0" layoutInCell="1" allowOverlap="1" wp14:anchorId="7B1ECBE6" wp14:editId="745EC5B3">
                 <wp:simplePos x="0" y="0"/>
                 <wp:positionH relativeFrom="column">
                   <wp:posOffset>2829560</wp:posOffset>
@@ -3992,7 +3996,7 @@
           </mc:Choice>
           <mc:Fallback>
             <w:pict>
-              <v:roundrect w14:anchorId="7B1ECBE6" id="Rectangle: Rounded Corners 28" o:spid="_x0000_s1054" style="position:absolute;left:0;text-align:left;margin-left:222.8pt;margin-top:1.4pt;width:46.8pt;height:12.25pt;z-index:251702272;visibility:visible;mso-wrap-style:square;mso-width-percent:0;mso-height-percent:0;mso-wrap-distance-left:9pt;mso-wrap-distance-top:0;mso-wrap-distance-right:9pt;mso-wrap-distance-bottom:0;mso-position-horizontal:absolute;mso-position-horizontal-relative:text;mso-position-vertical:absolute;mso-position-vertical-relative:text;mso-width-percent:0;mso-height-percent:0;mso-width-relative:margin;mso-height-relative:margin;v-text-anchor:middle" arcsize="10923f" o:gfxdata="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" fillcolor="red" stroked="f" strokeweight="2pt">
+              <v:roundrect w14:anchorId="7B1ECBE6" id="Rectangle: Rounded Corners 28" o:spid="_x0000_s1054" style="position:absolute;margin-left:222.8pt;margin-top:1.4pt;width:46.8pt;height:12.25pt;z-index:251702272;visibility:visible;mso-wrap-style:square;mso-width-percent:0;mso-height-percent:0;mso-wrap-distance-left:9pt;mso-wrap-distance-top:0;mso-wrap-distance-right:9pt;mso-wrap-distance-bottom:0;mso-position-horizontal:absolute;mso-position-horizontal-relative:text;mso-position-vertical:absolute;mso-position-vertical-relative:text;mso-width-percent:0;mso-height-percent:0;mso-width-relative:margin;mso-height-relative:margin;v-text-anchor:middle" arcsize="10923f" o:gfxdata="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" fillcolor="red" stroked="f" strokeweight="2pt">
                 <v:textbox inset=",0,,0">
                   <w:txbxContent>
                     <w:p>
@@ -4029,7 +4033,7 @@
         <mc:AlternateContent>
           <mc:Choice Requires="wps">
             <w:drawing>
-              <wp:anchor distT="0" distB="0" distL="114300" distR="114300" simplePos="0" relativeHeight="251703296" behindDoc="0" locked="0" layoutInCell="1" allowOverlap="1" wp14:anchorId="640D1790" wp14:editId="654DD9DC">
+              <wp:anchor distT="0" distB="0" distL="114300" distR="114300" simplePos="0" relativeHeight="251703296" behindDoc="0" locked="0" layoutInCell="1" allowOverlap="1" wp14:anchorId="640D1790" wp14:editId="72D35DA2">
                 <wp:simplePos x="0" y="0"/>
                 <wp:positionH relativeFrom="column">
                   <wp:posOffset>3453130</wp:posOffset>
@@ -4117,7 +4121,7 @@
           </mc:Choice>
           <mc:Fallback>
             <w:pict>
-              <v:roundrect w14:anchorId="640D1790" id="Rectangle: Rounded Corners 29" o:spid="_x0000_s1055" style="position:absolute;left:0;text-align:left;margin-left:271.9pt;margin-top:1.4pt;width:52.95pt;height:12.25pt;z-index:251703296;visibility:visible;mso-wrap-style:square;mso-width-percent:0;mso-height-percent:0;mso-wrap-distance-left:9pt;mso-wrap-distance-top:0;mso-wrap-distance-right:9pt;mso-wrap-distance-bottom:0;mso-position-horizontal:absolute;mso-position-horizontal-relative:text;mso-position-vertical:absolute;mso-position-vertical-relative:text;mso-width-percent:0;mso-height-percent:0;mso-width-relative:margin;mso-height-relative:margin;v-text-anchor:middle" arcsize="10923f" o:gfxdata="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" fillcolor="red" stroked="f" strokeweight="2pt">
+              <v:roundrect w14:anchorId="640D1790" id="Rectangle: Rounded Corners 29" o:spid="_x0000_s1055" style="position:absolute;margin-left:271.9pt;margin-top:1.4pt;width:52.95pt;height:12.25pt;z-index:251703296;visibility:visible;mso-wrap-style:square;mso-width-percent:0;mso-height-percent:0;mso-wrap-distance-left:9pt;mso-wrap-distance-top:0;mso-wrap-distance-right:9pt;mso-wrap-distance-bottom:0;mso-position-horizontal:absolute;mso-position-horizontal-relative:text;mso-position-vertical:absolute;mso-position-vertical-relative:text;mso-width-percent:0;mso-height-percent:0;mso-width-relative:margin;mso-height-relative:margin;v-text-anchor:middle" arcsize="10923f" o:gfxdata="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" fillcolor="red" stroked="f" strokeweight="2pt">
                 <v:textbox inset=",0,,0">
                   <w:txbxContent>
                     <w:p>
@@ -4171,6 +4175,549 @@
     <w:p>
       <w:pPr>
         <w:pStyle w:val="functionnalTab"/>
+        <w:ind w:left="0"/>
+        <w:rPr>
+          <w:rFonts w:ascii="Open Sans" w:hAnsi="Open Sans" w:cs="Open Sans"/>
+          <w:color w:val="FF0000"/>
+          <w:szCs w:val="24"/>
+        </w:rPr>
+      </w:pPr>
+    </w:p>
+    <w:p>
+      <w:pPr>
+        <w:pStyle w:val="functionnalTab"/>
+        <w:ind w:left="0"/>
+        <w:rPr>
+          <w:rFonts w:ascii="Open Sans" w:hAnsi="Open Sans" w:cs="Open Sans"/>
+          <w:color w:val="808080" w:themeColor="background1" w:themeShade="80"/>
+          <w:szCs w:val="24"/>
+        </w:rPr>
+      </w:pPr>
+      <w:r>
+        <w:rPr>
+          <w:rFonts w:ascii="Open Sans" w:hAnsi="Open Sans" w:cs="Open Sans"/>
+          <w:color w:val="FF0000"/>
+          <w:szCs w:val="24"/>
+        </w:rPr>
+        <mc:AlternateContent>
+          <mc:Choice Requires="wps">
+            <w:drawing>
+              <wp:anchor distT="0" distB="0" distL="114300" distR="114300" simplePos="0" relativeHeight="251713536" behindDoc="0" locked="0" layoutInCell="1" allowOverlap="1" wp14:anchorId="745DA72E" wp14:editId="78761134">
+                <wp:simplePos x="0" y="0"/>
+                <wp:positionH relativeFrom="column">
+                  <wp:posOffset>2219325</wp:posOffset>
+                </wp:positionH>
+                <wp:positionV relativeFrom="paragraph">
+                  <wp:posOffset>13335</wp:posOffset>
+                </wp:positionV>
+                <wp:extent cx="594360" cy="155575"/>
+                <wp:effectExtent l="0" t="0" r="0" b="0"/>
+                <wp:wrapNone/>
+                <wp:docPr id="34" name="Rectangle: Rounded Corners 34"/>
+                <wp:cNvGraphicFramePr/>
+                <a:graphic xmlns:a="http://schemas.openxmlformats.org/drawingml/2006/main">
+                  <a:graphicData uri="http://schemas.microsoft.com/office/word/2010/wordprocessingShape">
+                    <wps:wsp>
+                      <wps:cNvSpPr/>
+                      <wps:spPr>
+                        <a:xfrm>
+                          <a:off x="0" y="0"/>
+                          <a:ext cx="594360" cy="155575"/>
+                        </a:xfrm>
+                        <a:prstGeom prst="roundRect">
+                          <a:avLst/>
+                        </a:prstGeom>
+                        <a:solidFill>
+                          <a:schemeClr val="bg1">
+                            <a:lumMod val="50000"/>
+                          </a:schemeClr>
+                        </a:solidFill>
+                        <a:ln>
+                          <a:noFill/>
+                        </a:ln>
+                      </wps:spPr>
+                      <wps:style>
+                        <a:lnRef idx="2">
+                          <a:schemeClr val="accent1">
+                            <a:shade val="50000"/>
+                          </a:schemeClr>
+                        </a:lnRef>
+                        <a:fillRef idx="1">
+                          <a:schemeClr val="accent1"/>
+                        </a:fillRef>
+                        <a:effectRef idx="0">
+                          <a:schemeClr val="accent1"/>
+                        </a:effectRef>
+                        <a:fontRef idx="minor">
+                          <a:schemeClr val="lt1"/>
+                        </a:fontRef>
+                      </wps:style>
+                      <wps:txbx>
+                        <w:txbxContent>
+                          <w:p>
+                            <w:pPr>
+                              <w:jc w:val="center"/>
+                              <w:rPr>
+                                <w:color w:val="808080" w:themeColor="background1" w:themeShade="80"/>
+                                <w:sz w:val="16"/>
+                                <w:lang w:val="fr-FR"/>
+                              </w:rPr>
+                            </w:pPr>
+                            <w:r>
+                              <w:rPr>
+                                <w:sz w:val="16"/>
+                                <w:lang w:val="fr-FR"/>
+                              </w:rPr>
+                              <w:t>TOTAL</w:t>
+                            </w:r>
+                          </w:p>
+                        </w:txbxContent>
+                      </wps:txbx>
+                      <wps:bodyPr rot="0" spcFirstLastPara="0" vertOverflow="overflow" horzOverflow="overflow" vert="horz" wrap="square" lIns="91440" tIns="0" rIns="91440" bIns="0" numCol="1" spcCol="0" rtlCol="0" fromWordArt="0" anchor="ctr" anchorCtr="0" forceAA="0" compatLnSpc="1">
+                        <a:prstTxWarp prst="textNoShape">
+                          <a:avLst/>
+                        </a:prstTxWarp>
+                        <a:noAutofit/>
+                      </wps:bodyPr>
+                    </wps:wsp>
+                  </a:graphicData>
+                </a:graphic>
+                <wp14:sizeRelH relativeFrom="margin">
+                  <wp14:pctWidth>0</wp14:pctWidth>
+                </wp14:sizeRelH>
+                <wp14:sizeRelV relativeFrom="margin">
+                  <wp14:pctHeight>0</wp14:pctHeight>
+                </wp14:sizeRelV>
+              </wp:anchor>
+            </w:drawing>
+          </mc:Choice>
+          <mc:Fallback>
+            <w:pict>
+              <v:roundrect w14:anchorId="745DA72E" id="Rectangle: Rounded Corners 34" o:spid="_x0000_s1056" style="position:absolute;margin-left:174.75pt;margin-top:1.05pt;width:46.8pt;height:12.25pt;z-index:251713536;visibility:visible;mso-wrap-style:square;mso-width-percent:0;mso-height-percent:0;mso-wrap-distance-left:9pt;mso-wrap-distance-top:0;mso-wrap-distance-right:9pt;mso-wrap-distance-bottom:0;mso-position-horizontal:absolute;mso-position-horizontal-relative:text;mso-position-vertical:absolute;mso-position-vertical-relative:text;mso-width-percent:0;mso-height-percent:0;mso-width-relative:margin;mso-height-relative:margin;v-text-anchor:middle" arcsize="10923f" o:gfxdata="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" fillcolor="#7f7f7f [1612]" stroked="f" strokeweight="2pt">
+                <v:textbox inset=",0,,0">
+                  <w:txbxContent>
+                    <w:p>
+                      <w:pPr>
+                        <w:jc w:val="center"/>
+                        <w:rPr>
+                          <w:color w:val="808080" w:themeColor="background1" w:themeShade="80"/>
+                          <w:sz w:val="16"/>
+                          <w:lang w:val="fr-FR"/>
+                        </w:rPr>
+                      </w:pPr>
+                      <w:r>
+                        <w:rPr>
+                          <w:sz w:val="16"/>
+                          <w:lang w:val="fr-FR"/>
+                        </w:rPr>
+                        <w:t>TOTAL</w:t>
+                      </w:r>
+                    </w:p>
+                  </w:txbxContent>
+                </v:textbox>
+              </v:roundrect>
+            </w:pict>
+          </mc:Fallback>
+        </mc:AlternateContent>
+      </w:r>
+      <w:r>
+        <w:rPr>
+          <w:rFonts w:ascii="Open Sans" w:hAnsi="Open Sans" w:cs="Open Sans"/>
+          <w:color w:val="FF0000"/>
+          <w:szCs w:val="24"/>
+        </w:rPr>
+        <mc:AlternateContent>
+          <mc:Choice Requires="wps">
+            <w:drawing>
+              <wp:anchor distT="0" distB="0" distL="114300" distR="114300" simplePos="0" relativeHeight="251714560" behindDoc="0" locked="0" layoutInCell="1" allowOverlap="1" wp14:anchorId="0006767B" wp14:editId="700502DB">
+                <wp:simplePos x="0" y="0"/>
+                <wp:positionH relativeFrom="column">
+                  <wp:posOffset>4187825</wp:posOffset>
+                </wp:positionH>
+                <wp:positionV relativeFrom="paragraph">
+                  <wp:posOffset>13335</wp:posOffset>
+                </wp:positionV>
+                <wp:extent cx="502920" cy="155575"/>
+                <wp:effectExtent l="0" t="0" r="0" b="0"/>
+                <wp:wrapNone/>
+                <wp:docPr id="37" name="Rectangle: Rounded Corners 37"/>
+                <wp:cNvGraphicFramePr/>
+                <a:graphic xmlns:a="http://schemas.openxmlformats.org/drawingml/2006/main">
+                  <a:graphicData uri="http://schemas.microsoft.com/office/word/2010/wordprocessingShape">
+                    <wps:wsp>
+                      <wps:cNvSpPr/>
+                      <wps:spPr>
+                        <a:xfrm>
+                          <a:off x="0" y="0"/>
+                          <a:ext cx="502920" cy="155575"/>
+                        </a:xfrm>
+                        <a:prstGeom prst="roundRect">
+                          <a:avLst/>
+                        </a:prstGeom>
+                        <a:solidFill>
+                          <a:schemeClr val="bg1">
+                            <a:lumMod val="50000"/>
+                          </a:schemeClr>
+                        </a:solidFill>
+                        <a:ln>
+                          <a:noFill/>
+                        </a:ln>
+                      </wps:spPr>
+                      <wps:style>
+                        <a:lnRef idx="2">
+                          <a:schemeClr val="accent1">
+                            <a:shade val="50000"/>
+                          </a:schemeClr>
+                        </a:lnRef>
+                        <a:fillRef idx="1">
+                          <a:schemeClr val="accent1"/>
+                        </a:fillRef>
+                        <a:effectRef idx="0">
+                          <a:schemeClr val="accent1"/>
+                        </a:effectRef>
+                        <a:fontRef idx="minor">
+                          <a:schemeClr val="lt1"/>
+                        </a:fontRef>
+                      </wps:style>
+                      <wps:txbx>
+                        <w:txbxContent>
+                          <w:p>
+                            <w:pPr>
+                              <w:jc w:val="center"/>
+                              <w:rPr>
+                                <w:sz w:val="16"/>
+                                <w:lang w:val="fr-FR"/>
+                              </w:rPr>
+                            </w:pPr>
+                            <w:r>
+                              <w:rPr>
+                                <w:sz w:val="16"/>
+                                <w:lang w:val="fr-FR"/>
+                              </w:rPr>
+                              <w:t>ALL</w:t>
+                            </w:r>
+                          </w:p>
+                        </w:txbxContent>
+                      </wps:txbx>
+                      <wps:bodyPr rot="0" spcFirstLastPara="0" vertOverflow="overflow" horzOverflow="overflow" vert="horz" wrap="square" lIns="91440" tIns="0" rIns="91440" bIns="0" numCol="1" spcCol="0" rtlCol="0" fromWordArt="0" anchor="ctr" anchorCtr="0" forceAA="0" compatLnSpc="1">
+                        <a:prstTxWarp prst="textNoShape">
+                          <a:avLst/>
+                        </a:prstTxWarp>
+                        <a:noAutofit/>
+                      </wps:bodyPr>
+                    </wps:wsp>
+                  </a:graphicData>
+                </a:graphic>
+                <wp14:sizeRelH relativeFrom="margin">
+                  <wp14:pctWidth>0</wp14:pctWidth>
+                </wp14:sizeRelH>
+                <wp14:sizeRelV relativeFrom="margin">
+                  <wp14:pctHeight>0</wp14:pctHeight>
+                </wp14:sizeRelV>
+              </wp:anchor>
+            </w:drawing>
+          </mc:Choice>
+          <mc:Fallback>
+            <w:pict>
+              <v:roundrect w14:anchorId="0006767B" id="Rectangle: Rounded Corners 37" o:spid="_x0000_s1057" style="position:absolute;margin-left:329.75pt;margin-top:1.05pt;width:39.6pt;height:12.25pt;z-index:251714560;visibility:visible;mso-wrap-style:square;mso-width-percent:0;mso-height-percent:0;mso-wrap-distance-left:9pt;mso-wrap-distance-top:0;mso-wrap-distance-right:9pt;mso-wrap-distance-bottom:0;mso-position-horizontal:absolute;mso-position-horizontal-relative:text;mso-position-vertical:absolute;mso-position-vertical-relative:text;mso-width-percent:0;mso-height-percent:0;mso-width-relative:margin;mso-height-relative:margin;v-text-anchor:middle" arcsize="10923f" o:gfxdata="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" fillcolor="#7f7f7f [1612]" stroked="f" strokeweight="2pt">
+                <v:textbox inset=",0,,0">
+                  <w:txbxContent>
+                    <w:p>
+                      <w:pPr>
+                        <w:jc w:val="center"/>
+                        <w:rPr>
+                          <w:sz w:val="16"/>
+                          <w:lang w:val="fr-FR"/>
+                        </w:rPr>
+                      </w:pPr>
+                      <w:r>
+                        <w:rPr>
+                          <w:sz w:val="16"/>
+                          <w:lang w:val="fr-FR"/>
+                        </w:rPr>
+                        <w:t>ALL</w:t>
+                      </w:r>
+                    </w:p>
+                  </w:txbxContent>
+                </v:textbox>
+              </v:roundrect>
+            </w:pict>
+          </mc:Fallback>
+        </mc:AlternateContent>
+      </w:r>
+      <w:r>
+        <w:rPr>
+          <w:rFonts w:ascii="Open Sans" w:hAnsi="Open Sans" w:cs="Open Sans"/>
+          <w:color w:val="FF0000"/>
+          <w:szCs w:val="24"/>
+        </w:rPr>
+        <mc:AlternateContent>
+          <mc:Choice Requires="wps">
+            <w:drawing>
+              <wp:anchor distT="0" distB="0" distL="114300" distR="114300" simplePos="0" relativeHeight="251715584" behindDoc="0" locked="0" layoutInCell="1" allowOverlap="1" wp14:anchorId="67FB1DF0" wp14:editId="61D6B02C">
+                <wp:simplePos x="0" y="0"/>
+                <wp:positionH relativeFrom="column">
+                  <wp:posOffset>2854325</wp:posOffset>
+                </wp:positionH>
+                <wp:positionV relativeFrom="paragraph">
+                  <wp:posOffset>13335</wp:posOffset>
+                </wp:positionV>
+                <wp:extent cx="594360" cy="155575"/>
+                <wp:effectExtent l="0" t="0" r="0" b="0"/>
+                <wp:wrapNone/>
+                <wp:docPr id="38" name="Rectangle: Rounded Corners 38"/>
+                <wp:cNvGraphicFramePr/>
+                <a:graphic xmlns:a="http://schemas.openxmlformats.org/drawingml/2006/main">
+                  <a:graphicData uri="http://schemas.microsoft.com/office/word/2010/wordprocessingShape">
+                    <wps:wsp>
+                      <wps:cNvSpPr/>
+                      <wps:spPr>
+                        <a:xfrm>
+                          <a:off x="0" y="0"/>
+                          <a:ext cx="594360" cy="155575"/>
+                        </a:xfrm>
+                        <a:prstGeom prst="roundRect">
+                          <a:avLst/>
+                        </a:prstGeom>
+                        <a:solidFill>
+                          <a:schemeClr val="bg1">
+                            <a:lumMod val="50000"/>
+                          </a:schemeClr>
+                        </a:solidFill>
+                        <a:ln>
+                          <a:noFill/>
+                        </a:ln>
+                      </wps:spPr>
+                      <wps:style>
+                        <a:lnRef idx="2">
+                          <a:schemeClr val="accent1">
+                            <a:shade val="50000"/>
+                          </a:schemeClr>
+                        </a:lnRef>
+                        <a:fillRef idx="1">
+                          <a:schemeClr val="accent1"/>
+                        </a:fillRef>
+                        <a:effectRef idx="0">
+                          <a:schemeClr val="accent1"/>
+                        </a:effectRef>
+                        <a:fontRef idx="minor">
+                          <a:schemeClr val="lt1"/>
+                        </a:fontRef>
+                      </wps:style>
+                      <wps:txbx>
+                        <w:txbxContent>
+                          <w:p>
+                            <w:pPr>
+                              <w:jc w:val="center"/>
+                              <w:rPr>
+                                <w:sz w:val="16"/>
+                                <w:lang w:val="fr-FR"/>
+                              </w:rPr>
+                            </w:pPr>
+                            <w:r>
+                              <w:rPr>
+                                <w:sz w:val="16"/>
+                                <w:lang w:val="fr-FR"/>
+                              </w:rPr>
+                              <w:t>ADDED</w:t>
+                            </w:r>
+                          </w:p>
+                        </w:txbxContent>
+                      </wps:txbx>
+                      <wps:bodyPr rot="0" spcFirstLastPara="0" vertOverflow="overflow" horzOverflow="overflow" vert="horz" wrap="square" lIns="91440" tIns="0" rIns="91440" bIns="0" numCol="1" spcCol="0" rtlCol="0" fromWordArt="0" anchor="ctr" anchorCtr="0" forceAA="0" compatLnSpc="1">
+                        <a:prstTxWarp prst="textNoShape">
+                          <a:avLst/>
+                        </a:prstTxWarp>
+                        <a:noAutofit/>
+                      </wps:bodyPr>
+                    </wps:wsp>
+                  </a:graphicData>
+                </a:graphic>
+                <wp14:sizeRelH relativeFrom="margin">
+                  <wp14:pctWidth>0</wp14:pctWidth>
+                </wp14:sizeRelH>
+                <wp14:sizeRelV relativeFrom="margin">
+                  <wp14:pctHeight>0</wp14:pctHeight>
+                </wp14:sizeRelV>
+              </wp:anchor>
+            </w:drawing>
+          </mc:Choice>
+          <mc:Fallback>
+            <w:pict>
+              <v:roundrect w14:anchorId="67FB1DF0" id="Rectangle: Rounded Corners 38" o:spid="_x0000_s1058" style="position:absolute;margin-left:224.75pt;margin-top:1.05pt;width:46.8pt;height:12.25pt;z-index:251715584;visibility:visible;mso-wrap-style:square;mso-width-percent:0;mso-height-percent:0;mso-wrap-distance-left:9pt;mso-wrap-distance-top:0;mso-wrap-distance-right:9pt;mso-wrap-distance-bottom:0;mso-position-horizontal:absolute;mso-position-horizontal-relative:text;mso-position-vertical:absolute;mso-position-vertical-relative:text;mso-width-percent:0;mso-height-percent:0;mso-width-relative:margin;mso-height-relative:margin;v-text-anchor:middle" arcsize="10923f" o:gfxdata="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" fillcolor="#7f7f7f [1612]" stroked="f" strokeweight="2pt">
+                <v:textbox inset=",0,,0">
+                  <w:txbxContent>
+                    <w:p>
+                      <w:pPr>
+                        <w:jc w:val="center"/>
+                        <w:rPr>
+                          <w:sz w:val="16"/>
+                          <w:lang w:val="fr-FR"/>
+                        </w:rPr>
+                      </w:pPr>
+                      <w:r>
+                        <w:rPr>
+                          <w:sz w:val="16"/>
+                          <w:lang w:val="fr-FR"/>
+                        </w:rPr>
+                        <w:t>ADDED</w:t>
+                      </w:r>
+                    </w:p>
+                  </w:txbxContent>
+                </v:textbox>
+              </v:roundrect>
+            </w:pict>
+          </mc:Fallback>
+        </mc:AlternateContent>
+      </w:r>
+      <w:r>
+        <w:rPr>
+          <w:rFonts w:ascii="Open Sans" w:hAnsi="Open Sans" w:cs="Open Sans"/>
+          <w:color w:val="FF0000"/>
+          <w:szCs w:val="24"/>
+        </w:rPr>
+        <mc:AlternateContent>
+          <mc:Choice Requires="wps">
+            <w:drawing>
+              <wp:anchor distT="0" distB="0" distL="114300" distR="114300" simplePos="0" relativeHeight="251716608" behindDoc="0" locked="0" layoutInCell="1" allowOverlap="1" wp14:anchorId="69124941" wp14:editId="051AD16F">
+                <wp:simplePos x="0" y="0"/>
+                <wp:positionH relativeFrom="column">
+                  <wp:posOffset>3477895</wp:posOffset>
+                </wp:positionH>
+                <wp:positionV relativeFrom="paragraph">
+                  <wp:posOffset>13335</wp:posOffset>
+                </wp:positionV>
+                <wp:extent cx="672465" cy="155575"/>
+                <wp:effectExtent l="0" t="0" r="0" b="0"/>
+                <wp:wrapNone/>
+                <wp:docPr id="42" name="Rectangle: Rounded Corners 42"/>
+                <wp:cNvGraphicFramePr/>
+                <a:graphic xmlns:a="http://schemas.openxmlformats.org/drawingml/2006/main">
+                  <a:graphicData uri="http://schemas.microsoft.com/office/word/2010/wordprocessingShape">
+                    <wps:wsp>
+                      <wps:cNvSpPr/>
+                      <wps:spPr>
+                        <a:xfrm>
+                          <a:off x="0" y="0"/>
+                          <a:ext cx="672465" cy="155575"/>
+                        </a:xfrm>
+                        <a:prstGeom prst="roundRect">
+                          <a:avLst/>
+                        </a:prstGeom>
+                        <a:solidFill>
+                          <a:schemeClr val="bg1">
+                            <a:lumMod val="50000"/>
+                          </a:schemeClr>
+                        </a:solidFill>
+                        <a:ln>
+                          <a:noFill/>
+                        </a:ln>
+                      </wps:spPr>
+                      <wps:style>
+                        <a:lnRef idx="2">
+                          <a:schemeClr val="accent1">
+                            <a:shade val="50000"/>
+                          </a:schemeClr>
+                        </a:lnRef>
+                        <a:fillRef idx="1">
+                          <a:schemeClr val="accent1"/>
+                        </a:fillRef>
+                        <a:effectRef idx="0">
+                          <a:schemeClr val="accent1"/>
+                        </a:effectRef>
+                        <a:fontRef idx="minor">
+                          <a:schemeClr val="lt1"/>
+                        </a:fontRef>
+                      </wps:style>
+                      <wps:txbx>
+                        <w:txbxContent>
+                          <w:p>
+                            <w:pPr>
+                              <w:jc w:val="center"/>
+                              <w:rPr>
+                                <w:sz w:val="16"/>
+                                <w:lang w:val="fr-FR"/>
+                              </w:rPr>
+                            </w:pPr>
+                            <w:r>
+                              <w:rPr>
+                                <w:sz w:val="16"/>
+                                <w:lang w:val="fr-FR"/>
+                              </w:rPr>
+                              <w:t>REMOVED</w:t>
+                            </w:r>
+                          </w:p>
+                        </w:txbxContent>
+                      </wps:txbx>
+                      <wps:bodyPr rot="0" spcFirstLastPara="0" vertOverflow="overflow" horzOverflow="overflow" vert="horz" wrap="square" lIns="91440" tIns="0" rIns="91440" bIns="0" numCol="1" spcCol="0" rtlCol="0" fromWordArt="0" anchor="ctr" anchorCtr="0" forceAA="0" compatLnSpc="1">
+                        <a:prstTxWarp prst="textNoShape">
+                          <a:avLst/>
+                        </a:prstTxWarp>
+                        <a:noAutofit/>
+                      </wps:bodyPr>
+                    </wps:wsp>
+                  </a:graphicData>
+                </a:graphic>
+                <wp14:sizeRelH relativeFrom="margin">
+                  <wp14:pctWidth>0</wp14:pctWidth>
+                </wp14:sizeRelH>
+                <wp14:sizeRelV relativeFrom="margin">
+                  <wp14:pctHeight>0</wp14:pctHeight>
+                </wp14:sizeRelV>
+              </wp:anchor>
+            </w:drawing>
+          </mc:Choice>
+          <mc:Fallback>
+            <w:pict>
+              <v:roundrect w14:anchorId="69124941" id="Rectangle: Rounded Corners 42" o:spid="_x0000_s1059" style="position:absolute;margin-left:273.85pt;margin-top:1.05pt;width:52.95pt;height:12.25pt;z-index:251716608;visibility:visible;mso-wrap-style:square;mso-width-percent:0;mso-height-percent:0;mso-wrap-distance-left:9pt;mso-wrap-distance-top:0;mso-wrap-distance-right:9pt;mso-wrap-distance-bottom:0;mso-position-horizontal:absolute;mso-position-horizontal-relative:text;mso-position-vertical:absolute;mso-position-vertical-relative:text;mso-width-percent:0;mso-height-percent:0;mso-width-relative:margin;mso-height-relative:margin;v-text-anchor:middle" arcsize="10923f" o:gfxdata="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" fillcolor="#7f7f7f [1612]" stroked="f" strokeweight="2pt">
+                <v:textbox inset=",0,,0">
+                  <w:txbxContent>
+                    <w:p>
+                      <w:pPr>
+                        <w:jc w:val="center"/>
+                        <w:rPr>
+                          <w:sz w:val="16"/>
+                          <w:lang w:val="fr-FR"/>
+                        </w:rPr>
+                      </w:pPr>
+                      <w:r>
+                        <w:rPr>
+                          <w:sz w:val="16"/>
+                          <w:lang w:val="fr-FR"/>
+                        </w:rPr>
+                        <w:t>REMOVED</w:t>
+                      </w:r>
+                    </w:p>
+                  </w:txbxContent>
+                </v:textbox>
+              </v:roundrect>
+            </w:pict>
+          </mc:Fallback>
+        </mc:AlternateContent>
+      </w:r>
+      <w:r>
+        <w:rPr>
+          <w:rFonts w:ascii="Open Sans" w:hAnsi="Open Sans" w:cs="Open Sans"/>
+          <w:color w:val="808080" w:themeColor="background1" w:themeShade="80"/>
+          <w:szCs w:val="24"/>
+        </w:rPr>
+        <w:t>OMG_TECHNICAL_DEBT***</w:t>
+      </w:r>
+    </w:p>
+    <w:p>
+      <w:pPr>
+        <w:pStyle w:val="functionnalTab"/>
+        <w:ind w:left="0"/>
+        <w:rPr>
+          <w:rFonts w:ascii="Open Sans" w:hAnsi="Open Sans" w:cs="Open Sans"/>
+          <w:color w:val="FF0000"/>
+          <w:szCs w:val="24"/>
+        </w:rPr>
+      </w:pPr>
+    </w:p>
+    <w:p>
+      <w:pPr>
+        <w:pStyle w:val="functionnalTab"/>
         <w:rPr>
           <w:rFonts w:ascii="Open Sans" w:hAnsi="Open Sans" w:cs="Open Sans"/>
           <w:sz w:val="20"/>
@@ -4277,18 +4824,113 @@
         <w:pStyle w:val="functionnalTab"/>
         <w:rPr>
           <w:rFonts w:ascii="Open Sans" w:hAnsi="Open Sans" w:cs="Open Sans"/>
+          <w:sz w:val="20"/>
+          <w:szCs w:val="24"/>
+        </w:rPr>
+      </w:pPr>
+      <w:r>
+        <w:rPr>
+          <w:rFonts w:ascii="Open Sans" w:hAnsi="Open Sans" w:cs="Open Sans"/>
+          <w:sz w:val="20"/>
+          <w:szCs w:val="24"/>
+        </w:rPr>
+        <w:t xml:space="preserve">*** </w:t>
+      </w:r>
+      <w:r>
+        <w:rPr>
+          <w:rFonts w:ascii="Open Sans" w:hAnsi="Open Sans" w:cs="Open Sans"/>
+          <w:sz w:val="20"/>
+        </w:rPr>
+        <w:t>Requires installation of OMG Technical Debt Measure (&gt;2.0.0 funcrel) (and ISO-5055 Index extensions and/or CISQ Index extensions)</w:t>
+      </w:r>
+      <w:r>
+        <w:rPr>
+          <w:rFonts w:ascii="Open Sans" w:hAnsi="Open Sans" w:cs="Open Sans"/>
+          <w:sz w:val="20"/>
+        </w:rPr>
+        <w:t>.</w:t>
+      </w:r>
+      <w:r>
+        <w:rPr>
+          <w:rFonts w:ascii="Open Sans" w:hAnsi="Open Sans" w:cs="Open Sans"/>
+          <w:sz w:val="20"/>
+        </w:rPr>
+        <w:br/>
+      </w:r>
+      <w:r>
+        <w:rPr>
+          <w:rFonts w:ascii="Open Sans" w:hAnsi="Open Sans" w:cs="Open Sans"/>
+          <w:sz w:val="20"/>
+          <w:szCs w:val="24"/>
+        </w:rPr>
+        <w:t xml:space="preserve">To get results on Omg Technical Debt on a specific metric, add the axis "METRICS=M" where M is </w:t>
+      </w:r>
+      <w:r>
+        <w:rPr>
+          <w:rFonts w:ascii="Open Sans" w:hAnsi="Open Sans" w:cs="Open Sans"/>
+          <w:sz w:val="20"/>
+          <w:szCs w:val="24"/>
+        </w:rPr>
+        <w:t>the</w:t>
+      </w:r>
+      <w:r>
+        <w:rPr>
+          <w:rFonts w:ascii="Open Sans" w:hAnsi="Open Sans" w:cs="Open Sans"/>
+          <w:sz w:val="20"/>
+          <w:szCs w:val="24"/>
+        </w:rPr>
+        <w:t xml:space="preserve"> index id (ISO, CISQ or AIP)</w:t>
+      </w:r>
+    </w:p>
+    <w:p>
+      <w:pPr>
+        <w:pStyle w:val="functionnalTab"/>
+        <w:rPr>
+          <w:rFonts w:ascii="Open Sans" w:hAnsi="Open Sans" w:cs="Open Sans"/>
+          <w:sz w:val="20"/>
+          <w:szCs w:val="24"/>
+        </w:rPr>
+      </w:pPr>
+    </w:p>
+    <w:p>
+      <w:pPr>
+        <w:rPr>
+          <w:rFonts w:ascii="Open Sans" w:eastAsia="Corbel" w:hAnsi="Open Sans" w:cs="Open Sans"/>
+          <w:b/>
+          <w:color w:val="4F81BD" w:themeColor="accent1"/>
+          <w:sz w:val="24"/>
+          <w:szCs w:val="24"/>
+          <w:lang w:val="en-GB" w:eastAsia="en-GB"/>
+        </w:rPr>
+      </w:pPr>
+      <w:r>
+        <w:rPr>
+          <w:rFonts w:ascii="Open Sans" w:hAnsi="Open Sans" w:cs="Open Sans"/>
           <w:b/>
           <w:color w:val="4F81BD" w:themeColor="accent1"/>
           <w:szCs w:val="24"/>
         </w:rPr>
-      </w:pPr>
-      <w:r>
+        <w:br w:type="page"/>
+      </w:r>
+    </w:p>
+    <w:p>
+      <w:pPr>
+        <w:pStyle w:val="functionnalTab"/>
         <w:rPr>
           <w:rFonts w:ascii="Open Sans" w:hAnsi="Open Sans" w:cs="Open Sans"/>
           <w:b/>
           <w:color w:val="4F81BD" w:themeColor="accent1"/>
           <w:szCs w:val="24"/>
         </w:rPr>
+      </w:pPr>
+      <w:r>
+        <w:rPr>
+          <w:rFonts w:ascii="Open Sans" w:hAnsi="Open Sans" w:cs="Open Sans"/>
+          <w:b/>
+          <w:color w:val="4F81BD" w:themeColor="accent1"/>
+          <w:szCs w:val="24"/>
+        </w:rPr>
+        <w:lastRenderedPageBreak/>
         <w:t>Table Structure</w:t>
       </w:r>
     </w:p>
@@ -5313,6 +5955,17 @@
           <w:szCs w:val="24"/>
         </w:rPr>
       </w:pPr>
+    </w:p>
+    <w:p>
+      <w:pPr>
+        <w:pStyle w:val="functionnalTab"/>
+        <w:rPr>
+          <w:rFonts w:ascii="Open Sans" w:hAnsi="Open Sans" w:cs="Open Sans"/>
+          <w:b/>
+          <w:color w:val="4F81BD" w:themeColor="accent1"/>
+          <w:szCs w:val="24"/>
+        </w:rPr>
+      </w:pPr>
       <w:r>
         <w:rPr>
           <w:rFonts w:ascii="Open Sans" w:hAnsi="Open Sans" w:cs="Open Sans"/>
@@ -5854,13 +6507,6 @@
           <w:lang w:val="en-GB"/>
         </w:rPr>
       </w:pPr>
-      <w:r>
-        <w:rPr>
-          <w:rFonts w:ascii="Open Sans" w:hAnsi="Open Sans" w:cs="Open Sans"/>
-          <w:lang w:val="en-GB"/>
-        </w:rPr>
-        <w:br w:type="page"/>
-      </w:r>
     </w:p>
     <w:p>
       <w:pPr>
@@ -5885,7 +6531,6 @@
           <w:szCs w:val="24"/>
           <w:lang w:val="en-US"/>
         </w:rPr>
-        <w:lastRenderedPageBreak/>
         <w:t>Clustered column graph – sample 2</w:t>
       </w:r>
     </w:p>
@@ -6318,8 +6963,6 @@
         </w:rPr>
         <w:t>Quality Standards Support</w:t>
       </w:r>
-      <w:bookmarkStart w:id="0" w:name="_GoBack"/>
-      <w:bookmarkEnd w:id="0"/>
       <w:r>
         <w:rPr>
           <w:rFonts w:ascii="Open Sans" w:hAnsi="Open Sans" w:cs="Open Sans"/>
@@ -6779,6 +7422,171 @@
         </w:drawing>
       </w:r>
     </w:p>
+    <w:p>
+      <w:pPr>
+        <w:pStyle w:val="functionnalTab"/>
+        <w:rPr>
+          <w:rFonts w:ascii="Open Sans" w:hAnsi="Open Sans" w:cs="Open Sans"/>
+          <w:b/>
+          <w:bCs/>
+          <w:color w:val="4F81BD" w:themeColor="accent1"/>
+          <w:sz w:val="32"/>
+          <w:szCs w:val="24"/>
+          <w:lang w:val="en-US"/>
+        </w:rPr>
+      </w:pPr>
+      <w:r>
+        <w:rPr>
+          <w:rFonts w:ascii="Open Sans" w:hAnsi="Open Sans" w:cs="Open Sans"/>
+          <w:b/>
+          <w:bCs/>
+          <w:color w:val="4F81BD" w:themeColor="accent1"/>
+          <w:sz w:val="32"/>
+          <w:szCs w:val="24"/>
+          <w:lang w:val="en-US"/>
+        </w:rPr>
+        <w:lastRenderedPageBreak/>
+        <w:t>Stacked Bar</w:t>
+      </w:r>
+    </w:p>
+    <w:p>
+      <w:pPr>
+        <w:pStyle w:val="functionnalTab"/>
+        <w:rPr>
+          <w:rFonts w:ascii="Open Sans" w:hAnsi="Open Sans" w:cs="Open Sans"/>
+          <w:szCs w:val="24"/>
+          <w:lang w:val="en-US"/>
+        </w:rPr>
+      </w:pPr>
+      <w:r>
+        <w:rPr>
+          <w:rFonts w:ascii="Open Sans" w:hAnsi="Open Sans" w:cs="Open Sans"/>
+          <w:szCs w:val="24"/>
+          <w:lang w:val="en-US"/>
+        </w:rPr>
+        <w:t>GRAPH;GENERIC_GRAPH;COL1=</w:t>
+      </w:r>
+      <w:r>
+        <w:rPr>
+          <w:rFonts w:ascii="Open Sans" w:hAnsi="Open Sans" w:cs="Open Sans"/>
+          <w:szCs w:val="24"/>
+          <w:lang w:val="en-US"/>
+        </w:rPr>
+        <w:t>OMG_TECHNICAL_DEBT</w:t>
+      </w:r>
+      <w:r>
+        <w:rPr>
+          <w:rFonts w:ascii="Open Sans" w:hAnsi="Open Sans" w:cs="Open Sans"/>
+          <w:szCs w:val="24"/>
+          <w:lang w:val="en-US"/>
+        </w:rPr>
+        <w:t>,ROW1=MODULES,MODULES=ALL,</w:t>
+      </w:r>
+      <w:r>
+        <w:rPr>
+          <w:rFonts w:ascii="Open Sans" w:hAnsi="Open Sans" w:cs="Open Sans"/>
+          <w:szCs w:val="24"/>
+          <w:lang w:val="en-US"/>
+        </w:rPr>
+        <w:t>OMG_TECHNICAL_DEBT</w:t>
+      </w:r>
+      <w:r>
+        <w:rPr>
+          <w:rFonts w:ascii="Open Sans" w:hAnsi="Open Sans" w:cs="Open Sans"/>
+          <w:szCs w:val="24"/>
+          <w:lang w:val="en-US"/>
+        </w:rPr>
+        <w:t>=ALL,METRICS=</w:t>
+      </w:r>
+      <w:r>
+        <w:rPr>
+          <w:rFonts w:ascii="Open Sans" w:hAnsi="Open Sans" w:cs="Open Sans"/>
+          <w:szCs w:val="24"/>
+          <w:lang w:val="en-US"/>
+        </w:rPr>
+        <w:t>ISO</w:t>
+      </w:r>
+      <w:r>
+        <w:rPr>
+          <w:rFonts w:ascii="Open Sans" w:hAnsi="Open Sans" w:cs="Open Sans"/>
+          <w:szCs w:val="24"/>
+          <w:lang w:val="en-US"/>
+        </w:rPr>
+        <w:t>;</w:t>
+      </w:r>
+    </w:p>
+    <w:p>
+      <w:pPr>
+        <w:pStyle w:val="functionnalTab"/>
+        <w:rPr>
+          <w:rFonts w:ascii="Open Sans" w:hAnsi="Open Sans" w:cs="Open Sans"/>
+          <w:szCs w:val="24"/>
+          <w:lang w:val="en-US"/>
+        </w:rPr>
+      </w:pPr>
+    </w:p>
+    <w:p>
+      <w:pPr>
+        <w:pStyle w:val="functionnalTab"/>
+        <w:rPr>
+          <w:rFonts w:ascii="Open Sans" w:hAnsi="Open Sans" w:cs="Open Sans"/>
+          <w:b/>
+          <w:szCs w:val="24"/>
+          <w:lang w:val="en-US"/>
+        </w:rPr>
+      </w:pPr>
+    </w:p>
+    <w:p>
+      <w:pPr>
+        <w:rPr>
+          <w:rFonts w:ascii="Open Sans" w:hAnsi="Open Sans" w:cs="Open Sans"/>
+          <w:lang w:val="en-GB"/>
+        </w:rPr>
+      </w:pPr>
+      <w:r>
+        <w:rPr>
+          <w:rFonts w:ascii="Open Sans" w:hAnsi="Open Sans" w:cs="Open Sans"/>
+          <w:noProof/>
+        </w:rPr>
+        <w:drawing>
+          <wp:inline distT="0" distB="0" distL="0" distR="0" wp14:anchorId="2BE1778C" wp14:editId="2DEA38D2">
+            <wp:extent cx="5972810" cy="2703195"/>
+            <wp:effectExtent l="0" t="0" r="8890" b="1905"/>
+            <wp:docPr id="44" name="Chart 44" descr="GRAPH;GENERIC_GRAPH;COL1=OMG_TECHNICAL_DEBT,ROW1=MODULES,MODULES=ALL,OMG_TECHNICAL_DEBT=ALL,METRICS=ISO"/>
+            <wp:cNvGraphicFramePr/>
+            <a:graphic xmlns:a="http://schemas.openxmlformats.org/drawingml/2006/main">
+              <a:graphicData uri="http://schemas.openxmlformats.org/drawingml/2006/chart">
+                <c:chart xmlns:c="http://schemas.openxmlformats.org/drawingml/2006/chart" xmlns:r="http://schemas.openxmlformats.org/officeDocument/2006/relationships" r:id="rId15"/>
+              </a:graphicData>
+            </a:graphic>
+          </wp:inline>
+        </w:drawing>
+      </w:r>
+    </w:p>
+    <w:p>
+      <w:pPr>
+        <w:rPr>
+          <w:rFonts w:ascii="Open Sans" w:hAnsi="Open Sans" w:cs="Open Sans"/>
+          <w:lang w:val="en-GB"/>
+        </w:rPr>
+      </w:pPr>
+    </w:p>
+    <w:p>
+      <w:pPr>
+        <w:rPr>
+          <w:rFonts w:ascii="Open Sans" w:hAnsi="Open Sans" w:cs="Open Sans"/>
+          <w:lang w:val="en-GB"/>
+        </w:rPr>
+      </w:pPr>
+    </w:p>
+    <w:p>
+      <w:pPr>
+        <w:rPr>
+          <w:rFonts w:ascii="Open Sans" w:hAnsi="Open Sans" w:cs="Open Sans"/>
+          <w:lang w:val="en-GB"/>
+        </w:rPr>
+      </w:pPr>
+    </w:p>
     <w:sectPr>
       <w:pgSz w:w="12240" w:h="15840"/>
       <w:pgMar w:top="1417" w:right="1417" w:bottom="1417" w:left="1417" w:header="708" w:footer="708" w:gutter="0"/>
@@ -6790,7 +7598,7 @@
 </file>
 
 <file path=word/numbering.xml><?xml version="1.0" encoding="utf-8"?>
-<w:numbering xmlns:wpc="http://schemas.microsoft.com/office/word/2010/wordprocessingCanvas" xmlns:cx="http://schemas.microsoft.com/office/drawing/2014/chartex" xmlns:cx1="http://schemas.microsoft.com/office/drawing/2015/9/8/chartex" xmlns:cx2="http://schemas.microsoft.com/office/drawing/2015/10/21/chartex" xmlns:cx3="http://schemas.microsoft.com/office/drawing/2016/5/9/chartex" xmlns:cx4="http://schemas.microsoft.com/office/drawing/2016/5/10/chartex" xmlns:cx5="http://schemas.microsoft.com/office/drawing/2016/5/11/chartex" xmlns:cx6="http://schemas.microsoft.com/office/drawing/2016/5/12/chartex" xmlns:cx7="http://schemas.microsoft.com/office/drawing/2016/5/13/chartex" xmlns:cx8="http://schemas.microsoft.com/office/drawing/2016/5/14/chartex" xmlns:mc="http://schemas.openxmlformats.org/markup-compatibility/2006" xmlns:aink="http://schemas.microsoft.com/office/drawing/2016/ink" xmlns:am3d="http://schemas.microsoft.com/office/drawing/2017/model3d" xmlns:o="urn:schemas-microsoft-com:office:office" xmlns:r="http://schemas.openxmlformats.org/officeDocument/2006/relationships" xmlns:m="http://schemas.openxmlformats.org/officeDocument/2006/math" xmlns:v="urn:schemas-microsoft-com:vml" xmlns:wp14="http://schemas.microsoft.com/office/word/2010/wordprocessingDrawing" xmlns:wp="http://schemas.openxmlformats.org/drawingml/2006/wordprocessingDrawing" xmlns:w10="urn:schemas-microsoft-com:office:word" xmlns:w="http://schemas.openxmlformats.org/wordprocessingml/2006/main" xmlns:w14="http://schemas.microsoft.com/office/word/2010/wordml" xmlns:w15="http://schemas.microsoft.com/office/word/2012/wordml" xmlns:w16cid="http://schemas.microsoft.com/office/word/2016/wordml/cid" xmlns:w16se="http://schemas.microsoft.com/office/word/2015/wordml/symex" xmlns:wpg="http://schemas.microsoft.com/office/word/2010/wordprocessingGroup" xmlns:wpi="http://schemas.microsoft.com/office/word/2010/wordprocessingInk" xmlns:wne="http://schemas.microsoft.com/office/word/2006/wordml" xmlns:wps="http://schemas.microsoft.com/office/word/2010/wordprocessingShape" mc:Ignorable="w14 w15 w16se w16cid wp14">
+<w:numbering xmlns:wpc="http://schemas.microsoft.com/office/word/2010/wordprocessingCanvas" xmlns:cx="http://schemas.microsoft.com/office/drawing/2014/chartex" xmlns:cx1="http://schemas.microsoft.com/office/drawing/2015/9/8/chartex" xmlns:cx2="http://schemas.microsoft.com/office/drawing/2015/10/21/chartex" xmlns:cx3="http://schemas.microsoft.com/office/drawing/2016/5/9/chartex" xmlns:cx4="http://schemas.microsoft.com/office/drawing/2016/5/10/chartex" xmlns:cx5="http://schemas.microsoft.com/office/drawing/2016/5/11/chartex" xmlns:cx6="http://schemas.microsoft.com/office/drawing/2016/5/12/chartex" xmlns:cx7="http://schemas.microsoft.com/office/drawing/2016/5/13/chartex" xmlns:cx8="http://schemas.microsoft.com/office/drawing/2016/5/14/chartex" xmlns:mc="http://schemas.openxmlformats.org/markup-compatibility/2006" xmlns:aink="http://schemas.microsoft.com/office/drawing/2016/ink" xmlns:am3d="http://schemas.microsoft.com/office/drawing/2017/model3d" xmlns:o="urn:schemas-microsoft-com:office:office" xmlns:r="http://schemas.openxmlformats.org/officeDocument/2006/relationships" xmlns:m="http://schemas.openxmlformats.org/officeDocument/2006/math" xmlns:v="urn:schemas-microsoft-com:vml" xmlns:wp14="http://schemas.microsoft.com/office/word/2010/wordprocessingDrawing" xmlns:wp="http://schemas.openxmlformats.org/drawingml/2006/wordprocessingDrawing" xmlns:w10="urn:schemas-microsoft-com:office:word" xmlns:w="http://schemas.openxmlformats.org/wordprocessingml/2006/main" xmlns:w14="http://schemas.microsoft.com/office/word/2010/wordml" xmlns:w15="http://schemas.microsoft.com/office/word/2012/wordml" xmlns:w16cex="http://schemas.microsoft.com/office/word/2018/wordml/cex" xmlns:w16cid="http://schemas.microsoft.com/office/word/2016/wordml/cid" xmlns:w16="http://schemas.microsoft.com/office/word/2018/wordml" xmlns:w16sdtdh="http://schemas.microsoft.com/office/word/2020/wordml/sdtdatahash" xmlns:w16se="http://schemas.microsoft.com/office/word/2015/wordml/symex" xmlns:wpg="http://schemas.microsoft.com/office/word/2010/wordprocessingGroup" xmlns:wpi="http://schemas.microsoft.com/office/word/2010/wordprocessingInk" xmlns:wne="http://schemas.microsoft.com/office/word/2006/wordml" xmlns:wps="http://schemas.microsoft.com/office/word/2010/wordprocessingShape" mc:Ignorable="w14 w15 w16se w16cid w16 w16cex w16sdtdh wp14">
   <w:abstractNum w:abstractNumId="0" w15:restartNumberingAfterBreak="0">
     <w:nsid w:val="00C3752C"/>
     <w:multiLevelType w:val="hybridMultilevel"/>
@@ -8552,7 +9360,7 @@
 </file>
 
 <file path=word/styles.xml><?xml version="1.0" encoding="utf-8"?>
-<w:styles xmlns:mc="http://schemas.openxmlformats.org/markup-compatibility/2006" xmlns:r="http://schemas.openxmlformats.org/officeDocument/2006/relationships" xmlns:w="http://schemas.openxmlformats.org/wordprocessingml/2006/main" xmlns:w14="http://schemas.microsoft.com/office/word/2010/wordml" xmlns:w15="http://schemas.microsoft.com/office/word/2012/wordml" xmlns:w16cid="http://schemas.microsoft.com/office/word/2016/wordml/cid" xmlns:w16se="http://schemas.microsoft.com/office/word/2015/wordml/symex" mc:Ignorable="w14 w15 w16se w16cid">
+<w:styles xmlns:mc="http://schemas.openxmlformats.org/markup-compatibility/2006" xmlns:r="http://schemas.openxmlformats.org/officeDocument/2006/relationships" xmlns:w="http://schemas.openxmlformats.org/wordprocessingml/2006/main" xmlns:w14="http://schemas.microsoft.com/office/word/2010/wordml" xmlns:w15="http://schemas.microsoft.com/office/word/2012/wordml" xmlns:w16cex="http://schemas.microsoft.com/office/word/2018/wordml/cex" xmlns:w16cid="http://schemas.microsoft.com/office/word/2016/wordml/cid" xmlns:w16="http://schemas.microsoft.com/office/word/2018/wordml" xmlns:w16sdtdh="http://schemas.microsoft.com/office/word/2020/wordml/sdtdatahash" xmlns:w16se="http://schemas.microsoft.com/office/word/2015/wordml/symex" mc:Ignorable="w14 w15 w16se w16cid w16 w16cex w16sdtdh">
   <w:docDefaults>
     <w:rPrDefault>
       <w:rPr>
@@ -8568,7 +9376,7 @@
       </w:pPr>
     </w:pPrDefault>
   </w:docDefaults>
-  <w:latentStyles w:defLockedState="0" w:defUIPriority="99" w:defSemiHidden="0" w:defUnhideWhenUsed="0" w:defQFormat="0" w:count="375">
+  <w:latentStyles w:defLockedState="0" w:defUIPriority="99" w:defSemiHidden="0" w:defUnhideWhenUsed="0" w:defQFormat="0" w:count="376">
     <w:lsdException w:name="Normal" w:uiPriority="0" w:qFormat="1"/>
     <w:lsdException w:name="heading 1" w:uiPriority="9" w:qFormat="1"/>
     <w:lsdException w:name="heading 2" w:semiHidden="1" w:uiPriority="9" w:unhideWhenUsed="1" w:qFormat="1"/>
@@ -8674,7 +9482,6 @@
     <w:lsdException w:name="HTML Sample" w:semiHidden="1" w:unhideWhenUsed="1"/>
     <w:lsdException w:name="HTML Typewriter" w:semiHidden="1" w:unhideWhenUsed="1"/>
     <w:lsdException w:name="HTML Variable" w:semiHidden="1" w:unhideWhenUsed="1"/>
-    <w:lsdException w:name="Normal Table" w:semiHidden="1" w:unhideWhenUsed="1"/>
     <w:lsdException w:name="annotation subject" w:semiHidden="1" w:unhideWhenUsed="1"/>
     <w:lsdException w:name="No List" w:semiHidden="1" w:unhideWhenUsed="1"/>
     <w:lsdException w:name="Outline List 1" w:semiHidden="1" w:unhideWhenUsed="1"/>
@@ -8721,10 +9528,8 @@
     <w:lsdException w:name="Table Subtle 2" w:semiHidden="1" w:unhideWhenUsed="1"/>
     <w:lsdException w:name="Table Web 1" w:semiHidden="1" w:unhideWhenUsed="1"/>
     <w:lsdException w:name="Table Web 2" w:semiHidden="1" w:unhideWhenUsed="1"/>
-    <w:lsdException w:name="Table Web 3" w:semiHidden="1" w:unhideWhenUsed="1"/>
     <w:lsdException w:name="Balloon Text" w:semiHidden="1" w:unhideWhenUsed="1"/>
     <w:lsdException w:name="Table Grid" w:uiPriority="59"/>
-    <w:lsdException w:name="Table Theme" w:semiHidden="1" w:unhideWhenUsed="1"/>
     <w:lsdException w:name="Placeholder Text" w:semiHidden="1"/>
     <w:lsdException w:name="No Spacing" w:uiPriority="1" w:qFormat="1"/>
     <w:lsdException w:name="Light Shading" w:uiPriority="60"/>
@@ -8944,6 +9749,7 @@
     <w:lsdException w:name="Smart Hyperlink" w:semiHidden="1" w:unhideWhenUsed="1"/>
     <w:lsdException w:name="Hashtag" w:semiHidden="1" w:unhideWhenUsed="1"/>
     <w:lsdException w:name="Unresolved Mention" w:semiHidden="1" w:unhideWhenUsed="1"/>
+    <w:lsdException w:name="Smart Link" w:semiHidden="1" w:unhideWhenUsed="1"/>
   </w:latentStyles>
   <w:style w:type="paragraph" w:default="1" w:styleId="Normal">
     <w:name w:val="Normal"/>
@@ -10013,6 +10819,499 @@
           </a:p>
         </c:txPr>
         <c:crossAx val="582957968"/>
+        <c:crosses val="autoZero"/>
+        <c:crossBetween val="between"/>
+      </c:valAx>
+      <c:spPr>
+        <a:noFill/>
+        <a:ln>
+          <a:noFill/>
+        </a:ln>
+        <a:effectLst/>
+      </c:spPr>
+    </c:plotArea>
+    <c:legend>
+      <c:legendPos val="b"/>
+      <c:overlay val="0"/>
+      <c:spPr>
+        <a:noFill/>
+        <a:ln>
+          <a:noFill/>
+        </a:ln>
+        <a:effectLst/>
+      </c:spPr>
+      <c:txPr>
+        <a:bodyPr rot="0" spcFirstLastPara="1" vertOverflow="ellipsis" vert="horz" wrap="square" anchor="ctr" anchorCtr="1"/>
+        <a:lstStyle/>
+        <a:p>
+          <a:pPr>
+            <a:defRPr sz="1197" b="0" i="0" u="none" strike="noStrike" kern="1200" baseline="0">
+              <a:solidFill>
+                <a:schemeClr val="tx1">
+                  <a:lumMod val="65000"/>
+                  <a:lumOff val="35000"/>
+                </a:schemeClr>
+              </a:solidFill>
+              <a:latin typeface="+mn-lt"/>
+              <a:ea typeface="+mn-ea"/>
+              <a:cs typeface="+mn-cs"/>
+            </a:defRPr>
+          </a:pPr>
+          <a:endParaRPr lang="en-US"/>
+        </a:p>
+      </c:txPr>
+    </c:legend>
+    <c:plotVisOnly val="1"/>
+    <c:dispBlanksAs val="gap"/>
+    <c:showDLblsOverMax val="0"/>
+  </c:chart>
+  <c:spPr>
+    <a:solidFill>
+      <a:schemeClr val="bg1"/>
+    </a:solidFill>
+    <a:ln w="9525" cap="flat" cmpd="sng" algn="ctr">
+      <a:solidFill>
+        <a:schemeClr val="tx1">
+          <a:lumMod val="15000"/>
+          <a:lumOff val="85000"/>
+        </a:schemeClr>
+      </a:solidFill>
+      <a:round/>
+    </a:ln>
+    <a:effectLst/>
+  </c:spPr>
+  <c:txPr>
+    <a:bodyPr/>
+    <a:lstStyle/>
+    <a:p>
+      <a:pPr>
+        <a:defRPr/>
+      </a:pPr>
+      <a:endParaRPr lang="en-US"/>
+    </a:p>
+  </c:txPr>
+  <c:externalData r:id="rId3">
+    <c:autoUpdate val="0"/>
+  </c:externalData>
+</c:chartSpace>
+</file>
+
+<file path=word/charts/chart10.xml><?xml version="1.0" encoding="utf-8"?>
+<c:chartSpace xmlns:c="http://schemas.openxmlformats.org/drawingml/2006/chart" xmlns:a="http://schemas.openxmlformats.org/drawingml/2006/main" xmlns:r="http://schemas.openxmlformats.org/officeDocument/2006/relationships" xmlns:c16r2="http://schemas.microsoft.com/office/drawing/2015/06/chart">
+  <c:date1904 val="0"/>
+  <c:lang val="en-US"/>
+  <c:roundedCorners val="0"/>
+  <mc:AlternateContent xmlns:mc="http://schemas.openxmlformats.org/markup-compatibility/2006">
+    <mc:Choice xmlns:c14="http://schemas.microsoft.com/office/drawing/2007/8/2/chart" Requires="c14">
+      <c14:style val="102"/>
+    </mc:Choice>
+    <mc:Fallback>
+      <c:style val="2"/>
+    </mc:Fallback>
+  </mc:AlternateContent>
+  <c:chart>
+    <c:title>
+      <c:tx>
+        <c:rich>
+          <a:bodyPr rot="0" spcFirstLastPara="1" vertOverflow="ellipsis" vert="horz" wrap="square" anchor="ctr" anchorCtr="1"/>
+          <a:lstStyle/>
+          <a:p>
+            <a:pPr>
+              <a:defRPr sz="1100" b="1" i="0" u="none" strike="noStrike" kern="1200" spc="0" baseline="0">
+                <a:solidFill>
+                  <a:schemeClr val="tx1">
+                    <a:lumMod val="65000"/>
+                    <a:lumOff val="35000"/>
+                  </a:schemeClr>
+                </a:solidFill>
+                <a:latin typeface="+mn-lt"/>
+                <a:ea typeface="+mn-ea"/>
+                <a:cs typeface="+mn-cs"/>
+              </a:defRPr>
+            </a:pPr>
+            <a:r>
+              <a:rPr lang="fr-FR" sz="1100" b="1" dirty="0">
+                <a:effectLst/>
+              </a:rPr>
+              <a:t>ADDED AND REMOVED ISO TECHNICAL DEBT BY</a:t>
+            </a:r>
+            <a:r>
+              <a:rPr lang="fr-FR" sz="1100" b="1" baseline="0" dirty="0">
+                <a:effectLst/>
+              </a:rPr>
+              <a:t> MODULE</a:t>
+            </a:r>
+            <a:endParaRPr lang="en-US" sz="1100" b="1" dirty="0">
+              <a:effectLst/>
+            </a:endParaRPr>
+          </a:p>
+        </c:rich>
+      </c:tx>
+      <c:overlay val="0"/>
+      <c:spPr>
+        <a:noFill/>
+        <a:ln>
+          <a:noFill/>
+        </a:ln>
+        <a:effectLst/>
+      </c:spPr>
+      <c:txPr>
+        <a:bodyPr rot="0" spcFirstLastPara="1" vertOverflow="ellipsis" vert="horz" wrap="square" anchor="ctr" anchorCtr="1"/>
+        <a:lstStyle/>
+        <a:p>
+          <a:pPr>
+            <a:defRPr sz="1100" b="1" i="0" u="none" strike="noStrike" kern="1200" spc="0" baseline="0">
+              <a:solidFill>
+                <a:schemeClr val="tx1">
+                  <a:lumMod val="65000"/>
+                  <a:lumOff val="35000"/>
+                </a:schemeClr>
+              </a:solidFill>
+              <a:latin typeface="+mn-lt"/>
+              <a:ea typeface="+mn-ea"/>
+              <a:cs typeface="+mn-cs"/>
+            </a:defRPr>
+          </a:pPr>
+          <a:endParaRPr lang="en-US"/>
+        </a:p>
+      </c:txPr>
+    </c:title>
+    <c:autoTitleDeleted val="0"/>
+    <c:plotArea>
+      <c:layout/>
+      <c:barChart>
+        <c:barDir val="bar"/>
+        <c:grouping val="clustered"/>
+        <c:varyColors val="0"/>
+        <c:ser>
+          <c:idx val="0"/>
+          <c:order val="0"/>
+          <c:tx>
+            <c:strRef>
+              <c:f>Sheet1!$B$1</c:f>
+              <c:strCache>
+                <c:ptCount val="1"/>
+                <c:pt idx="0">
+                  <c:v>Total</c:v>
+                </c:pt>
+              </c:strCache>
+            </c:strRef>
+          </c:tx>
+          <c:spPr>
+            <a:solidFill>
+              <a:schemeClr val="accent1"/>
+            </a:solidFill>
+            <a:ln>
+              <a:noFill/>
+            </a:ln>
+            <a:effectLst/>
+          </c:spPr>
+          <c:invertIfNegative val="0"/>
+          <c:cat>
+            <c:strRef>
+              <c:f>Sheet1!$A$2:$A$5</c:f>
+              <c:strCache>
+                <c:ptCount val="4"/>
+                <c:pt idx="0">
+                  <c:v>Module 1</c:v>
+                </c:pt>
+                <c:pt idx="1">
+                  <c:v>Module 2</c:v>
+                </c:pt>
+                <c:pt idx="2">
+                  <c:v>Module 3</c:v>
+                </c:pt>
+                <c:pt idx="3">
+                  <c:v>Module 4</c:v>
+                </c:pt>
+              </c:strCache>
+            </c:strRef>
+          </c:cat>
+          <c:val>
+            <c:numRef>
+              <c:f>Sheet1!$B$2:$B$5</c:f>
+              <c:numCache>
+                <c:formatCode>General</c:formatCode>
+                <c:ptCount val="4"/>
+                <c:pt idx="0">
+                  <c:v>30</c:v>
+                </c:pt>
+                <c:pt idx="1">
+                  <c:v>30</c:v>
+                </c:pt>
+                <c:pt idx="2">
+                  <c:v>30</c:v>
+                </c:pt>
+                <c:pt idx="3">
+                  <c:v>30</c:v>
+                </c:pt>
+              </c:numCache>
+            </c:numRef>
+          </c:val>
+          <c:extLst>
+            <c:ext xmlns:c16="http://schemas.microsoft.com/office/drawing/2014/chart" uri="{C3380CC4-5D6E-409C-BE32-E72D297353CC}">
+              <c16:uniqueId val="{00000000-3266-4CA2-84B4-560277FA03D2}"/>
+            </c:ext>
+          </c:extLst>
+        </c:ser>
+        <c:ser>
+          <c:idx val="1"/>
+          <c:order val="1"/>
+          <c:tx>
+            <c:strRef>
+              <c:f>Sheet1!$C$1</c:f>
+              <c:strCache>
+                <c:ptCount val="1"/>
+                <c:pt idx="0">
+                  <c:v>Added</c:v>
+                </c:pt>
+              </c:strCache>
+            </c:strRef>
+          </c:tx>
+          <c:spPr>
+            <a:solidFill>
+              <a:schemeClr val="accent2"/>
+            </a:solidFill>
+            <a:ln>
+              <a:noFill/>
+            </a:ln>
+            <a:effectLst/>
+          </c:spPr>
+          <c:invertIfNegative val="0"/>
+          <c:cat>
+            <c:strRef>
+              <c:f>Sheet1!$A$2:$A$5</c:f>
+              <c:strCache>
+                <c:ptCount val="4"/>
+                <c:pt idx="0">
+                  <c:v>Module 1</c:v>
+                </c:pt>
+                <c:pt idx="1">
+                  <c:v>Module 2</c:v>
+                </c:pt>
+                <c:pt idx="2">
+                  <c:v>Module 3</c:v>
+                </c:pt>
+                <c:pt idx="3">
+                  <c:v>Module 4</c:v>
+                </c:pt>
+              </c:strCache>
+            </c:strRef>
+          </c:cat>
+          <c:val>
+            <c:numRef>
+              <c:f>Sheet1!$C$2:$C$5</c:f>
+              <c:numCache>
+                <c:formatCode>General</c:formatCode>
+                <c:ptCount val="4"/>
+                <c:pt idx="0">
+                  <c:v>10</c:v>
+                </c:pt>
+                <c:pt idx="1">
+                  <c:v>10</c:v>
+                </c:pt>
+                <c:pt idx="2">
+                  <c:v>10</c:v>
+                </c:pt>
+                <c:pt idx="3">
+                  <c:v>10</c:v>
+                </c:pt>
+              </c:numCache>
+            </c:numRef>
+          </c:val>
+          <c:extLst>
+            <c:ext xmlns:c16="http://schemas.microsoft.com/office/drawing/2014/chart" uri="{C3380CC4-5D6E-409C-BE32-E72D297353CC}">
+              <c16:uniqueId val="{00000001-3266-4CA2-84B4-560277FA03D2}"/>
+            </c:ext>
+          </c:extLst>
+        </c:ser>
+        <c:ser>
+          <c:idx val="2"/>
+          <c:order val="2"/>
+          <c:tx>
+            <c:strRef>
+              <c:f>Sheet1!$D$1</c:f>
+              <c:strCache>
+                <c:ptCount val="1"/>
+                <c:pt idx="0">
+                  <c:v>Removed</c:v>
+                </c:pt>
+              </c:strCache>
+            </c:strRef>
+          </c:tx>
+          <c:spPr>
+            <a:solidFill>
+              <a:schemeClr val="accent3"/>
+            </a:solidFill>
+            <a:ln>
+              <a:noFill/>
+            </a:ln>
+            <a:effectLst/>
+          </c:spPr>
+          <c:invertIfNegative val="0"/>
+          <c:cat>
+            <c:strRef>
+              <c:f>Sheet1!$A$2:$A$5</c:f>
+              <c:strCache>
+                <c:ptCount val="4"/>
+                <c:pt idx="0">
+                  <c:v>Module 1</c:v>
+                </c:pt>
+                <c:pt idx="1">
+                  <c:v>Module 2</c:v>
+                </c:pt>
+                <c:pt idx="2">
+                  <c:v>Module 3</c:v>
+                </c:pt>
+                <c:pt idx="3">
+                  <c:v>Module 4</c:v>
+                </c:pt>
+              </c:strCache>
+            </c:strRef>
+          </c:cat>
+          <c:val>
+            <c:numRef>
+              <c:f>Sheet1!$D$2:$D$5</c:f>
+              <c:numCache>
+                <c:formatCode>General</c:formatCode>
+                <c:ptCount val="4"/>
+                <c:pt idx="0">
+                  <c:v>10</c:v>
+                </c:pt>
+                <c:pt idx="1">
+                  <c:v>10</c:v>
+                </c:pt>
+                <c:pt idx="2">
+                  <c:v>10</c:v>
+                </c:pt>
+                <c:pt idx="3">
+                  <c:v>10</c:v>
+                </c:pt>
+              </c:numCache>
+            </c:numRef>
+          </c:val>
+          <c:extLst>
+            <c:ext xmlns:c16="http://schemas.microsoft.com/office/drawing/2014/chart" uri="{C3380CC4-5D6E-409C-BE32-E72D297353CC}">
+              <c16:uniqueId val="{00000002-3266-4CA2-84B4-560277FA03D2}"/>
+            </c:ext>
+          </c:extLst>
+        </c:ser>
+        <c:dLbls>
+          <c:showLegendKey val="0"/>
+          <c:showVal val="0"/>
+          <c:showCatName val="0"/>
+          <c:showSerName val="0"/>
+          <c:showPercent val="0"/>
+          <c:showBubbleSize val="0"/>
+        </c:dLbls>
+        <c:gapWidth val="219"/>
+        <c:axId val="461299216"/>
+        <c:axId val="461299544"/>
+      </c:barChart>
+      <c:catAx>
+        <c:axId val="461299216"/>
+        <c:scaling>
+          <c:orientation val="minMax"/>
+        </c:scaling>
+        <c:delete val="0"/>
+        <c:axPos val="l"/>
+        <c:numFmt formatCode="General" sourceLinked="1"/>
+        <c:majorTickMark val="none"/>
+        <c:minorTickMark val="none"/>
+        <c:tickLblPos val="nextTo"/>
+        <c:spPr>
+          <a:noFill/>
+          <a:ln w="9525" cap="flat" cmpd="sng" algn="ctr">
+            <a:solidFill>
+              <a:schemeClr val="tx1">
+                <a:lumMod val="15000"/>
+                <a:lumOff val="85000"/>
+              </a:schemeClr>
+            </a:solidFill>
+            <a:round/>
+          </a:ln>
+          <a:effectLst/>
+        </c:spPr>
+        <c:txPr>
+          <a:bodyPr rot="-60000000" spcFirstLastPara="1" vertOverflow="ellipsis" vert="horz" wrap="square" anchor="ctr" anchorCtr="1"/>
+          <a:lstStyle/>
+          <a:p>
+            <a:pPr>
+              <a:defRPr sz="1197" b="0" i="0" u="none" strike="noStrike" kern="1200" baseline="0">
+                <a:solidFill>
+                  <a:schemeClr val="tx1">
+                    <a:lumMod val="65000"/>
+                    <a:lumOff val="35000"/>
+                  </a:schemeClr>
+                </a:solidFill>
+                <a:latin typeface="+mn-lt"/>
+                <a:ea typeface="+mn-ea"/>
+                <a:cs typeface="+mn-cs"/>
+              </a:defRPr>
+            </a:pPr>
+            <a:endParaRPr lang="en-US"/>
+          </a:p>
+        </c:txPr>
+        <c:crossAx val="461299544"/>
+        <c:crosses val="autoZero"/>
+        <c:auto val="1"/>
+        <c:lblAlgn val="ctr"/>
+        <c:lblOffset val="100"/>
+        <c:noMultiLvlLbl val="0"/>
+      </c:catAx>
+      <c:valAx>
+        <c:axId val="461299544"/>
+        <c:scaling>
+          <c:orientation val="minMax"/>
+        </c:scaling>
+        <c:delete val="0"/>
+        <c:axPos val="b"/>
+        <c:majorGridlines>
+          <c:spPr>
+            <a:ln w="9525" cap="flat" cmpd="sng" algn="ctr">
+              <a:solidFill>
+                <a:schemeClr val="tx1">
+                  <a:lumMod val="15000"/>
+                  <a:lumOff val="85000"/>
+                </a:schemeClr>
+              </a:solidFill>
+              <a:round/>
+            </a:ln>
+            <a:effectLst/>
+          </c:spPr>
+        </c:majorGridlines>
+        <c:numFmt formatCode="General" sourceLinked="1"/>
+        <c:majorTickMark val="none"/>
+        <c:minorTickMark val="none"/>
+        <c:tickLblPos val="nextTo"/>
+        <c:spPr>
+          <a:noFill/>
+          <a:ln>
+            <a:noFill/>
+          </a:ln>
+          <a:effectLst/>
+        </c:spPr>
+        <c:txPr>
+          <a:bodyPr rot="-60000000" spcFirstLastPara="1" vertOverflow="ellipsis" vert="horz" wrap="square" anchor="ctr" anchorCtr="1"/>
+          <a:lstStyle/>
+          <a:p>
+            <a:pPr>
+              <a:defRPr sz="1197" b="0" i="0" u="none" strike="noStrike" kern="1200" baseline="0">
+                <a:solidFill>
+                  <a:schemeClr val="tx1">
+                    <a:lumMod val="65000"/>
+                    <a:lumOff val="35000"/>
+                  </a:schemeClr>
+                </a:solidFill>
+                <a:latin typeface="+mn-lt"/>
+                <a:ea typeface="+mn-ea"/>
+                <a:cs typeface="+mn-cs"/>
+              </a:defRPr>
+            </a:pPr>
+            <a:endParaRPr lang="en-US"/>
+          </a:p>
+        </c:txPr>
+        <c:crossAx val="461299216"/>
         <c:crosses val="autoZero"/>
         <c:crossBetween val="between"/>
       </c:valAx>
@@ -14817,6 +16116,46 @@
 </cs:colorStyle>
 </file>
 
+<file path=word/charts/colors10.xml><?xml version="1.0" encoding="utf-8"?>
+<cs:colorStyle xmlns:cs="http://schemas.microsoft.com/office/drawing/2012/chartStyle" xmlns:a="http://schemas.openxmlformats.org/drawingml/2006/main" meth="cycle" id="10">
+  <a:schemeClr val="accent1"/>
+  <a:schemeClr val="accent2"/>
+  <a:schemeClr val="accent3"/>
+  <a:schemeClr val="accent4"/>
+  <a:schemeClr val="accent5"/>
+  <a:schemeClr val="accent6"/>
+  <cs:variation/>
+  <cs:variation>
+    <a:lumMod val="60000"/>
+  </cs:variation>
+  <cs:variation>
+    <a:lumMod val="80000"/>
+    <a:lumOff val="20000"/>
+  </cs:variation>
+  <cs:variation>
+    <a:lumMod val="80000"/>
+  </cs:variation>
+  <cs:variation>
+    <a:lumMod val="60000"/>
+    <a:lumOff val="40000"/>
+  </cs:variation>
+  <cs:variation>
+    <a:lumMod val="50000"/>
+  </cs:variation>
+  <cs:variation>
+    <a:lumMod val="70000"/>
+    <a:lumOff val="30000"/>
+  </cs:variation>
+  <cs:variation>
+    <a:lumMod val="70000"/>
+  </cs:variation>
+  <cs:variation>
+    <a:lumMod val="50000"/>
+    <a:lumOff val="50000"/>
+  </cs:variation>
+</cs:colorStyle>
+</file>
+
 <file path=word/charts/colors2.xml><?xml version="1.0" encoding="utf-8"?>
 <cs:colorStyle xmlns:cs="http://schemas.microsoft.com/office/drawing/2012/chartStyle" xmlns:a="http://schemas.openxmlformats.org/drawingml/2006/main" meth="cycle" id="10">
   <a:schemeClr val="accent1"/>
@@ -15640,6 +16979,509 @@
 </cs:chartStyle>
 </file>
 
+<file path=word/charts/style10.xml><?xml version="1.0" encoding="utf-8"?>
+<cs:chartStyle xmlns:cs="http://schemas.microsoft.com/office/drawing/2012/chartStyle" xmlns:a="http://schemas.openxmlformats.org/drawingml/2006/main" id="201">
+  <cs:axisTitle>
+    <cs:lnRef idx="0"/>
+    <cs:fillRef idx="0"/>
+    <cs:effectRef idx="0"/>
+    <cs:fontRef idx="minor">
+      <a:schemeClr val="tx1">
+        <a:lumMod val="65000"/>
+        <a:lumOff val="35000"/>
+      </a:schemeClr>
+    </cs:fontRef>
+    <cs:defRPr sz="1330" kern="1200"/>
+  </cs:axisTitle>
+  <cs:categoryAxis>
+    <cs:lnRef idx="0"/>
+    <cs:fillRef idx="0"/>
+    <cs:effectRef idx="0"/>
+    <cs:fontRef idx="minor">
+      <a:schemeClr val="tx1">
+        <a:lumMod val="65000"/>
+        <a:lumOff val="35000"/>
+      </a:schemeClr>
+    </cs:fontRef>
+    <cs:spPr>
+      <a:ln w="9525" cap="flat" cmpd="sng" algn="ctr">
+        <a:solidFill>
+          <a:schemeClr val="tx1">
+            <a:lumMod val="15000"/>
+            <a:lumOff val="85000"/>
+          </a:schemeClr>
+        </a:solidFill>
+        <a:round/>
+      </a:ln>
+    </cs:spPr>
+    <cs:defRPr sz="1197" kern="1200"/>
+  </cs:categoryAxis>
+  <cs:chartArea mods="allowNoFillOverride allowNoLineOverride">
+    <cs:lnRef idx="0"/>
+    <cs:fillRef idx="0"/>
+    <cs:effectRef idx="0"/>
+    <cs:fontRef idx="minor">
+      <a:schemeClr val="tx1"/>
+    </cs:fontRef>
+    <cs:spPr>
+      <a:solidFill>
+        <a:schemeClr val="bg1"/>
+      </a:solidFill>
+      <a:ln w="9525" cap="flat" cmpd="sng" algn="ctr">
+        <a:solidFill>
+          <a:schemeClr val="tx1">
+            <a:lumMod val="15000"/>
+            <a:lumOff val="85000"/>
+          </a:schemeClr>
+        </a:solidFill>
+        <a:round/>
+      </a:ln>
+    </cs:spPr>
+    <cs:defRPr sz="1330" kern="1200"/>
+  </cs:chartArea>
+  <cs:dataLabel>
+    <cs:lnRef idx="0"/>
+    <cs:fillRef idx="0"/>
+    <cs:effectRef idx="0"/>
+    <cs:fontRef idx="minor">
+      <a:schemeClr val="tx1">
+        <a:lumMod val="75000"/>
+        <a:lumOff val="25000"/>
+      </a:schemeClr>
+    </cs:fontRef>
+    <cs:defRPr sz="1197" kern="1200"/>
+  </cs:dataLabel>
+  <cs:dataLabelCallout>
+    <cs:lnRef idx="0"/>
+    <cs:fillRef idx="0"/>
+    <cs:effectRef idx="0"/>
+    <cs:fontRef idx="minor">
+      <a:schemeClr val="dk1">
+        <a:lumMod val="65000"/>
+        <a:lumOff val="35000"/>
+      </a:schemeClr>
+    </cs:fontRef>
+    <cs:spPr>
+      <a:solidFill>
+        <a:schemeClr val="lt1"/>
+      </a:solidFill>
+      <a:ln>
+        <a:solidFill>
+          <a:schemeClr val="dk1">
+            <a:lumMod val="25000"/>
+            <a:lumOff val="75000"/>
+          </a:schemeClr>
+        </a:solidFill>
+      </a:ln>
+    </cs:spPr>
+    <cs:defRPr sz="1197" kern="1200"/>
+    <cs:bodyPr rot="0" spcFirstLastPara="1" vertOverflow="clip" horzOverflow="clip" vert="horz" wrap="square" lIns="36576" tIns="18288" rIns="36576" bIns="18288" anchor="ctr" anchorCtr="1">
+      <a:spAutoFit/>
+    </cs:bodyPr>
+  </cs:dataLabelCallout>
+  <cs:dataPoint>
+    <cs:lnRef idx="0"/>
+    <cs:fillRef idx="1">
+      <cs:styleClr val="auto"/>
+    </cs:fillRef>
+    <cs:effectRef idx="0"/>
+    <cs:fontRef idx="minor">
+      <a:schemeClr val="tx1"/>
+    </cs:fontRef>
+  </cs:dataPoint>
+  <cs:dataPoint3D>
+    <cs:lnRef idx="0"/>
+    <cs:fillRef idx="1">
+      <cs:styleClr val="auto"/>
+    </cs:fillRef>
+    <cs:effectRef idx="0"/>
+    <cs:fontRef idx="minor">
+      <a:schemeClr val="tx1"/>
+    </cs:fontRef>
+  </cs:dataPoint3D>
+  <cs:dataPointLine>
+    <cs:lnRef idx="0">
+      <cs:styleClr val="auto"/>
+    </cs:lnRef>
+    <cs:fillRef idx="1"/>
+    <cs:effectRef idx="0"/>
+    <cs:fontRef idx="minor">
+      <a:schemeClr val="tx1"/>
+    </cs:fontRef>
+    <cs:spPr>
+      <a:ln w="28575" cap="rnd">
+        <a:solidFill>
+          <a:schemeClr val="phClr"/>
+        </a:solidFill>
+        <a:round/>
+      </a:ln>
+    </cs:spPr>
+  </cs:dataPointLine>
+  <cs:dataPointMarker>
+    <cs:lnRef idx="0">
+      <cs:styleClr val="auto"/>
+    </cs:lnRef>
+    <cs:fillRef idx="1">
+      <cs:styleClr val="auto"/>
+    </cs:fillRef>
+    <cs:effectRef idx="0"/>
+    <cs:fontRef idx="minor">
+      <a:schemeClr val="tx1"/>
+    </cs:fontRef>
+    <cs:spPr>
+      <a:ln w="9525">
+        <a:solidFill>
+          <a:schemeClr val="phClr"/>
+        </a:solidFill>
+      </a:ln>
+    </cs:spPr>
+  </cs:dataPointMarker>
+  <cs:dataPointMarkerLayout symbol="circle" size="5"/>
+  <cs:dataPointWireframe>
+    <cs:lnRef idx="0">
+      <cs:styleClr val="auto"/>
+    </cs:lnRef>
+    <cs:fillRef idx="1"/>
+    <cs:effectRef idx="0"/>
+    <cs:fontRef idx="minor">
+      <a:schemeClr val="tx1"/>
+    </cs:fontRef>
+    <cs:spPr>
+      <a:ln w="9525" cap="rnd">
+        <a:solidFill>
+          <a:schemeClr val="phClr"/>
+        </a:solidFill>
+        <a:round/>
+      </a:ln>
+    </cs:spPr>
+  </cs:dataPointWireframe>
+  <cs:dataTable>
+    <cs:lnRef idx="0"/>
+    <cs:fillRef idx="0"/>
+    <cs:effectRef idx="0"/>
+    <cs:fontRef idx="minor">
+      <a:schemeClr val="tx1">
+        <a:lumMod val="65000"/>
+        <a:lumOff val="35000"/>
+      </a:schemeClr>
+    </cs:fontRef>
+    <cs:spPr>
+      <a:noFill/>
+      <a:ln w="9525" cap="flat" cmpd="sng" algn="ctr">
+        <a:solidFill>
+          <a:schemeClr val="tx1">
+            <a:lumMod val="15000"/>
+            <a:lumOff val="85000"/>
+          </a:schemeClr>
+        </a:solidFill>
+        <a:round/>
+      </a:ln>
+    </cs:spPr>
+    <cs:defRPr sz="1197" kern="1200"/>
+  </cs:dataTable>
+  <cs:downBar>
+    <cs:lnRef idx="0"/>
+    <cs:fillRef idx="0"/>
+    <cs:effectRef idx="0"/>
+    <cs:fontRef idx="minor">
+      <a:schemeClr val="dk1"/>
+    </cs:fontRef>
+    <cs:spPr>
+      <a:solidFill>
+        <a:schemeClr val="dk1">
+          <a:lumMod val="65000"/>
+          <a:lumOff val="35000"/>
+        </a:schemeClr>
+      </a:solidFill>
+      <a:ln w="9525">
+        <a:solidFill>
+          <a:schemeClr val="tx1">
+            <a:lumMod val="65000"/>
+            <a:lumOff val="35000"/>
+          </a:schemeClr>
+        </a:solidFill>
+      </a:ln>
+    </cs:spPr>
+  </cs:downBar>
+  <cs:dropLine>
+    <cs:lnRef idx="0"/>
+    <cs:fillRef idx="0"/>
+    <cs:effectRef idx="0"/>
+    <cs:fontRef idx="minor">
+      <a:schemeClr val="tx1"/>
+    </cs:fontRef>
+    <cs:spPr>
+      <a:ln w="9525" cap="flat" cmpd="sng" algn="ctr">
+        <a:solidFill>
+          <a:schemeClr val="tx1">
+            <a:lumMod val="35000"/>
+            <a:lumOff val="65000"/>
+          </a:schemeClr>
+        </a:solidFill>
+        <a:round/>
+      </a:ln>
+    </cs:spPr>
+  </cs:dropLine>
+  <cs:errorBar>
+    <cs:lnRef idx="0"/>
+    <cs:fillRef idx="0"/>
+    <cs:effectRef idx="0"/>
+    <cs:fontRef idx="minor">
+      <a:schemeClr val="tx1"/>
+    </cs:fontRef>
+    <cs:spPr>
+      <a:ln w="9525" cap="flat" cmpd="sng" algn="ctr">
+        <a:solidFill>
+          <a:schemeClr val="tx1">
+            <a:lumMod val="65000"/>
+            <a:lumOff val="35000"/>
+          </a:schemeClr>
+        </a:solidFill>
+        <a:round/>
+      </a:ln>
+    </cs:spPr>
+  </cs:errorBar>
+  <cs:floor>
+    <cs:lnRef idx="0"/>
+    <cs:fillRef idx="0"/>
+    <cs:effectRef idx="0"/>
+    <cs:fontRef idx="minor">
+      <a:schemeClr val="tx1"/>
+    </cs:fontRef>
+    <cs:spPr>
+      <a:noFill/>
+      <a:ln>
+        <a:noFill/>
+      </a:ln>
+    </cs:spPr>
+  </cs:floor>
+  <cs:gridlineMajor>
+    <cs:lnRef idx="0"/>
+    <cs:fillRef idx="0"/>
+    <cs:effectRef idx="0"/>
+    <cs:fontRef idx="minor">
+      <a:schemeClr val="tx1"/>
+    </cs:fontRef>
+    <cs:spPr>
+      <a:ln w="9525" cap="flat" cmpd="sng" algn="ctr">
+        <a:solidFill>
+          <a:schemeClr val="tx1">
+            <a:lumMod val="15000"/>
+            <a:lumOff val="85000"/>
+          </a:schemeClr>
+        </a:solidFill>
+        <a:round/>
+      </a:ln>
+    </cs:spPr>
+  </cs:gridlineMajor>
+  <cs:gridlineMinor>
+    <cs:lnRef idx="0"/>
+    <cs:fillRef idx="0"/>
+    <cs:effectRef idx="0"/>
+    <cs:fontRef idx="minor">
+      <a:schemeClr val="tx1"/>
+    </cs:fontRef>
+    <cs:spPr>
+      <a:ln w="9525" cap="flat" cmpd="sng" algn="ctr">
+        <a:solidFill>
+          <a:schemeClr val="tx1">
+            <a:lumMod val="5000"/>
+            <a:lumOff val="95000"/>
+          </a:schemeClr>
+        </a:solidFill>
+        <a:round/>
+      </a:ln>
+    </cs:spPr>
+  </cs:gridlineMinor>
+  <cs:hiLoLine>
+    <cs:lnRef idx="0"/>
+    <cs:fillRef idx="0"/>
+    <cs:effectRef idx="0"/>
+    <cs:fontRef idx="minor">
+      <a:schemeClr val="tx1"/>
+    </cs:fontRef>
+    <cs:spPr>
+      <a:ln w="9525" cap="flat" cmpd="sng" algn="ctr">
+        <a:solidFill>
+          <a:schemeClr val="tx1">
+            <a:lumMod val="75000"/>
+            <a:lumOff val="25000"/>
+          </a:schemeClr>
+        </a:solidFill>
+        <a:round/>
+      </a:ln>
+    </cs:spPr>
+  </cs:hiLoLine>
+  <cs:leaderLine>
+    <cs:lnRef idx="0"/>
+    <cs:fillRef idx="0"/>
+    <cs:effectRef idx="0"/>
+    <cs:fontRef idx="minor">
+      <a:schemeClr val="tx1"/>
+    </cs:fontRef>
+    <cs:spPr>
+      <a:ln w="9525" cap="flat" cmpd="sng" algn="ctr">
+        <a:solidFill>
+          <a:schemeClr val="tx1">
+            <a:lumMod val="35000"/>
+            <a:lumOff val="65000"/>
+          </a:schemeClr>
+        </a:solidFill>
+        <a:round/>
+      </a:ln>
+    </cs:spPr>
+  </cs:leaderLine>
+  <cs:legend>
+    <cs:lnRef idx="0"/>
+    <cs:fillRef idx="0"/>
+    <cs:effectRef idx="0"/>
+    <cs:fontRef idx="minor">
+      <a:schemeClr val="tx1">
+        <a:lumMod val="65000"/>
+        <a:lumOff val="35000"/>
+      </a:schemeClr>
+    </cs:fontRef>
+    <cs:defRPr sz="1197" kern="1200"/>
+  </cs:legend>
+  <cs:plotArea mods="allowNoFillOverride allowNoLineOverride">
+    <cs:lnRef idx="0"/>
+    <cs:fillRef idx="0"/>
+    <cs:effectRef idx="0"/>
+    <cs:fontRef idx="minor">
+      <a:schemeClr val="tx1"/>
+    </cs:fontRef>
+  </cs:plotArea>
+  <cs:plotArea3D mods="allowNoFillOverride allowNoLineOverride">
+    <cs:lnRef idx="0"/>
+    <cs:fillRef idx="0"/>
+    <cs:effectRef idx="0"/>
+    <cs:fontRef idx="minor">
+      <a:schemeClr val="tx1"/>
+    </cs:fontRef>
+  </cs:plotArea3D>
+  <cs:seriesAxis>
+    <cs:lnRef idx="0"/>
+    <cs:fillRef idx="0"/>
+    <cs:effectRef idx="0"/>
+    <cs:fontRef idx="minor">
+      <a:schemeClr val="tx1">
+        <a:lumMod val="65000"/>
+        <a:lumOff val="35000"/>
+      </a:schemeClr>
+    </cs:fontRef>
+    <cs:defRPr sz="1197" kern="1200"/>
+  </cs:seriesAxis>
+  <cs:seriesLine>
+    <cs:lnRef idx="0"/>
+    <cs:fillRef idx="0"/>
+    <cs:effectRef idx="0"/>
+    <cs:fontRef idx="minor">
+      <a:schemeClr val="tx1"/>
+    </cs:fontRef>
+    <cs:spPr>
+      <a:ln w="9525" cap="flat" cmpd="sng" algn="ctr">
+        <a:solidFill>
+          <a:schemeClr val="tx1">
+            <a:lumMod val="35000"/>
+            <a:lumOff val="65000"/>
+          </a:schemeClr>
+        </a:solidFill>
+        <a:round/>
+      </a:ln>
+    </cs:spPr>
+  </cs:seriesLine>
+  <cs:title>
+    <cs:lnRef idx="0"/>
+    <cs:fillRef idx="0"/>
+    <cs:effectRef idx="0"/>
+    <cs:fontRef idx="minor">
+      <a:schemeClr val="tx1">
+        <a:lumMod val="65000"/>
+        <a:lumOff val="35000"/>
+      </a:schemeClr>
+    </cs:fontRef>
+    <cs:defRPr sz="1862" b="0" kern="1200" spc="0" baseline="0"/>
+  </cs:title>
+  <cs:trendline>
+    <cs:lnRef idx="0">
+      <cs:styleClr val="auto"/>
+    </cs:lnRef>
+    <cs:fillRef idx="0"/>
+    <cs:effectRef idx="0"/>
+    <cs:fontRef idx="minor">
+      <a:schemeClr val="tx1"/>
+    </cs:fontRef>
+    <cs:spPr>
+      <a:ln w="19050" cap="rnd">
+        <a:solidFill>
+          <a:schemeClr val="phClr"/>
+        </a:solidFill>
+        <a:prstDash val="sysDot"/>
+      </a:ln>
+    </cs:spPr>
+  </cs:trendline>
+  <cs:trendlineLabel>
+    <cs:lnRef idx="0"/>
+    <cs:fillRef idx="0"/>
+    <cs:effectRef idx="0"/>
+    <cs:fontRef idx="minor">
+      <a:schemeClr val="tx1">
+        <a:lumMod val="65000"/>
+        <a:lumOff val="35000"/>
+      </a:schemeClr>
+    </cs:fontRef>
+    <cs:defRPr sz="1197" kern="1200"/>
+  </cs:trendlineLabel>
+  <cs:upBar>
+    <cs:lnRef idx="0"/>
+    <cs:fillRef idx="0"/>
+    <cs:effectRef idx="0"/>
+    <cs:fontRef idx="minor">
+      <a:schemeClr val="dk1"/>
+    </cs:fontRef>
+    <cs:spPr>
+      <a:solidFill>
+        <a:schemeClr val="lt1"/>
+      </a:solidFill>
+      <a:ln w="9525">
+        <a:solidFill>
+          <a:schemeClr val="tx1">
+            <a:lumMod val="15000"/>
+            <a:lumOff val="85000"/>
+          </a:schemeClr>
+        </a:solidFill>
+      </a:ln>
+    </cs:spPr>
+  </cs:upBar>
+  <cs:valueAxis>
+    <cs:lnRef idx="0"/>
+    <cs:fillRef idx="0"/>
+    <cs:effectRef idx="0"/>
+    <cs:fontRef idx="minor">
+      <a:schemeClr val="tx1">
+        <a:lumMod val="65000"/>
+        <a:lumOff val="35000"/>
+      </a:schemeClr>
+    </cs:fontRef>
+    <cs:defRPr sz="1197" kern="1200"/>
+  </cs:valueAxis>
+  <cs:wall>
+    <cs:lnRef idx="0"/>
+    <cs:fillRef idx="0"/>
+    <cs:effectRef idx="0"/>
+    <cs:fontRef idx="minor">
+      <a:schemeClr val="tx1"/>
+    </cs:fontRef>
+    <cs:spPr>
+      <a:noFill/>
+      <a:ln>
+        <a:noFill/>
+      </a:ln>
+    </cs:spPr>
+  </cs:wall>
+</cs:chartStyle>
+</file>
+
 <file path=word/charts/style2.xml><?xml version="1.0" encoding="utf-8"?>
 <cs:chartStyle xmlns:cs="http://schemas.microsoft.com/office/drawing/2012/chartStyle" xmlns:a="http://schemas.openxmlformats.org/drawingml/2006/main" id="201">
   <cs:axisTitle>

</xml_diff>

<commit_message>
REPORTGEN-1070: update page title in templates
</commit_message>
<xml_diff>
--- a/CastReporting.Reporting.Core/Templates/Application/Component library/Generic Graph Definition.docx
+++ b/CastReporting.Reporting.Core/Templates/Application/Component library/Generic Graph Definition.docx
@@ -4196,6 +4196,7 @@
       <w:r>
         <w:rPr>
           <w:rFonts w:ascii="Open Sans" w:hAnsi="Open Sans" w:cs="Open Sans"/>
+          <w:noProof/>
           <w:color w:val="FF0000"/>
           <w:szCs w:val="24"/>
         </w:rPr>
@@ -4323,6 +4324,7 @@
       <w:r>
         <w:rPr>
           <w:rFonts w:ascii="Open Sans" w:hAnsi="Open Sans" w:cs="Open Sans"/>
+          <w:noProof/>
           <w:color w:val="FF0000"/>
           <w:szCs w:val="24"/>
         </w:rPr>
@@ -4448,6 +4450,7 @@
       <w:r>
         <w:rPr>
           <w:rFonts w:ascii="Open Sans" w:hAnsi="Open Sans" w:cs="Open Sans"/>
+          <w:noProof/>
           <w:color w:val="FF0000"/>
           <w:szCs w:val="24"/>
         </w:rPr>
@@ -4573,6 +4576,7 @@
       <w:r>
         <w:rPr>
           <w:rFonts w:ascii="Open Sans" w:hAnsi="Open Sans" w:cs="Open Sans"/>
+          <w:noProof/>
           <w:color w:val="FF0000"/>
           <w:szCs w:val="24"/>
         </w:rPr>
@@ -6531,7 +6535,7 @@
           <w:szCs w:val="24"/>
           <w:lang w:val="en-US"/>
         </w:rPr>
-        <w:t>Clustered column graph – sample 2</w:t>
+        <w:t>Clustered column graph</w:t>
       </w:r>
     </w:p>
     <w:p>
@@ -7070,7 +7074,7 @@
           <w:lang w:val="en-US"/>
         </w:rPr>
         <w:lastRenderedPageBreak/>
-        <w:t>Stacked Bar – sample 2</w:t>
+        <w:t>Stacked Bar</w:t>
       </w:r>
     </w:p>
     <w:p>
@@ -9482,6 +9486,7 @@
     <w:lsdException w:name="HTML Sample" w:semiHidden="1" w:unhideWhenUsed="1"/>
     <w:lsdException w:name="HTML Typewriter" w:semiHidden="1" w:unhideWhenUsed="1"/>
     <w:lsdException w:name="HTML Variable" w:semiHidden="1" w:unhideWhenUsed="1"/>
+    <w:lsdException w:name="Normal Table" w:semiHidden="1" w:unhideWhenUsed="1"/>
     <w:lsdException w:name="annotation subject" w:semiHidden="1" w:unhideWhenUsed="1"/>
     <w:lsdException w:name="No List" w:semiHidden="1" w:unhideWhenUsed="1"/>
     <w:lsdException w:name="Outline List 1" w:semiHidden="1" w:unhideWhenUsed="1"/>
@@ -9528,8 +9533,10 @@
     <w:lsdException w:name="Table Subtle 2" w:semiHidden="1" w:unhideWhenUsed="1"/>
     <w:lsdException w:name="Table Web 1" w:semiHidden="1" w:unhideWhenUsed="1"/>
     <w:lsdException w:name="Table Web 2" w:semiHidden="1" w:unhideWhenUsed="1"/>
+    <w:lsdException w:name="Table Web 3" w:semiHidden="1" w:unhideWhenUsed="1"/>
     <w:lsdException w:name="Balloon Text" w:semiHidden="1" w:unhideWhenUsed="1"/>
     <w:lsdException w:name="Table Grid" w:uiPriority="59"/>
+    <w:lsdException w:name="Table Theme" w:semiHidden="1" w:unhideWhenUsed="1"/>
     <w:lsdException w:name="Placeholder Text" w:semiHidden="1"/>
     <w:lsdException w:name="No Spacing" w:uiPriority="1" w:qFormat="1"/>
     <w:lsdException w:name="Light Shading" w:uiPriority="60"/>

</xml_diff>

<commit_message>
REPORTGEN-1080: Update portfolio generic templates
</commit_message>
<xml_diff>
--- a/CastReporting.Reporting.Core/Templates/Application/Component library/Generic Graph Definition.docx
+++ b/CastReporting.Reporting.Core/Templates/Application/Component library/Generic Graph Definition.docx
@@ -7582,6 +7582,28 @@
           <w:lang w:val="en-GB"/>
         </w:rPr>
       </w:pPr>
+      <w:r>
+        <w:rPr>
+          <w:rFonts w:ascii="Open Sans" w:hAnsi="Open Sans" w:cs="Open Sans"/>
+          <w:lang w:val="en-GB"/>
+        </w:rPr>
+        <w:t>ISO option is the recommended technical debt to be used. Requires installation of OMG Technical Debt Measure (&gt;2.0.0 funcrel) and ISO-5055 Index extensions during analysis</w:t>
+      </w:r>
+    </w:p>
+    <w:p>
+      <w:pPr>
+        <w:rPr>
+          <w:rFonts w:ascii="Open Sans" w:hAnsi="Open Sans" w:cs="Open Sans"/>
+          <w:lang w:val="en-GB"/>
+        </w:rPr>
+      </w:pPr>
+      <w:r>
+        <w:rPr>
+          <w:rFonts w:ascii="Open Sans" w:hAnsi="Open Sans" w:cs="Open Sans"/>
+          <w:lang w:val="en-GB"/>
+        </w:rPr>
+        <w:t>CISQ option required installation of OMG Technical Debt Measure and CISQ Index extensions during analysis. Scope of rules is reduced</w:t>
+      </w:r>
     </w:p>
     <w:p>
       <w:pPr>

</xml_diff>